<commit_message>
main: fix description in report
</commit_message>
<xml_diff>
--- a/Отчет Альхимович учебная практика.docx
+++ b/Отчет Альхимович учебная практика.docx
@@ -4668,41 +4668,15 @@
           <w:color w:val="000000" w:themeColor="text1"/>
           <w:sz w:val="24"/>
         </w:rPr>
-        <w:t>, который был в ручную добавлен  при первом вхождении мной на сайт: User-Agent. Он необходим для того, чтобы в последующих запросах алгоритма на сайт, сам сайт расценивал нас как пользователя, а не скрипт. Таким образом, мы сможем отправлять запросы без риска быть заблокированы защитой сайта. После этого, была считана вся информация с сайта</w:t>
-      </w:r>
-      <w:r>
-        <w:rPr>
-          <w:rFonts w:ascii="Times New Roman" w:hAnsi="Times New Roman"/>
-          <w:color w:val="000000" w:themeColor="text1"/>
-          <w:sz w:val="24"/>
-        </w:rPr>
-        <w:t xml:space="preserve"> и попутно переведена в </w:t>
-      </w:r>
-      <w:r>
-        <w:rPr>
-          <w:rFonts w:ascii="Times New Roman" w:hAnsi="Times New Roman"/>
-          <w:color w:val="000000" w:themeColor="text1"/>
-          <w:sz w:val="24"/>
-          <w:lang w:val="en-US"/>
-        </w:rPr>
-        <w:t>lxml</w:t>
-      </w:r>
-      <w:r>
-        <w:rPr>
-          <w:rFonts w:ascii="Times New Roman" w:hAnsi="Times New Roman"/>
-          <w:color w:val="000000" w:themeColor="text1"/>
-          <w:sz w:val="24"/>
-        </w:rPr>
-        <w:t xml:space="preserve"> формат с помощью пакета анализа документов </w:t>
-      </w:r>
-      <w:r>
-        <w:rPr>
-          <w:rFonts w:ascii="Times New Roman" w:hAnsi="Times New Roman"/>
-          <w:color w:val="000000" w:themeColor="text1"/>
-          <w:sz w:val="24"/>
-          <w:lang w:val="en-US"/>
-        </w:rPr>
-        <w:t>BeautifulSoup</w:t>
+        <w:t xml:space="preserve">, который был в ручную добавлен  при первом вхождении мной на сайт: User-Agent. Он необходим для того, чтобы в последующих запросах алгоритма на сайт, сам сайт расценивал нас как пользователя, а не скрипт. Таким образом, мы сможем отправлять запросы без риска быть заблокированы защитой сайта. После этого, была считана вся информация </w:t>
+      </w:r>
+      <w:r>
+        <w:rPr>
+          <w:rFonts w:ascii="Times New Roman" w:hAnsi="Times New Roman"/>
+          <w:color w:val="000000" w:themeColor="text1"/>
+          <w:sz w:val="24"/>
+        </w:rPr>
+        <w:t>с сайта</w:t>
       </w:r>
       <w:r>
         <w:rPr>
@@ -5390,28 +5364,28 @@
           <w:szCs w:val="20"/>
           <w:lang w:val="en-US"/>
         </w:rPr>
+        <w:t xml:space="preserve">    for i in struct_list:</w:t>
+      </w:r>
+    </w:p>
+    <w:p>
+      <w:pPr>
+        <w:pStyle w:val="a3"/>
+        <w:spacing w:line="360" w:lineRule="auto"/>
+        <w:rPr>
+          <w:rFonts w:ascii="Consolas" w:hAnsi="Consolas"/>
+          <w:color w:val="000000" w:themeColor="text1"/>
+          <w:szCs w:val="20"/>
+          <w:lang w:val="en-US"/>
+        </w:rPr>
+      </w:pPr>
+      <w:r>
+        <w:rPr>
+          <w:rFonts w:ascii="Consolas" w:hAnsi="Consolas"/>
+          <w:color w:val="000000" w:themeColor="text1"/>
+          <w:szCs w:val="20"/>
+          <w:lang w:val="en-US"/>
+        </w:rPr>
         <w:lastRenderedPageBreak/>
-        <w:t xml:space="preserve">    for i in struct_list:</w:t>
-      </w:r>
-    </w:p>
-    <w:p>
-      <w:pPr>
-        <w:pStyle w:val="a3"/>
-        <w:spacing w:line="360" w:lineRule="auto"/>
-        <w:rPr>
-          <w:rFonts w:ascii="Consolas" w:hAnsi="Consolas"/>
-          <w:color w:val="000000" w:themeColor="text1"/>
-          <w:szCs w:val="20"/>
-          <w:lang w:val="en-US"/>
-        </w:rPr>
-      </w:pPr>
-      <w:r>
-        <w:rPr>
-          <w:rFonts w:ascii="Consolas" w:hAnsi="Consolas"/>
-          <w:color w:val="000000" w:themeColor="text1"/>
-          <w:szCs w:val="20"/>
-          <w:lang w:val="en-US"/>
-        </w:rPr>
         <w:t xml:space="preserve">        table.add_row([i["Name"], i["Market_cap"], i["Price"]])</w:t>
       </w:r>
     </w:p>
@@ -6202,28 +6176,28 @@
           <w:szCs w:val="20"/>
           <w:lang w:val="en-US"/>
         </w:rPr>
+        <w:t xml:space="preserve">    struct_list = []</w:t>
+      </w:r>
+    </w:p>
+    <w:p>
+      <w:pPr>
+        <w:pStyle w:val="a3"/>
+        <w:spacing w:line="360" w:lineRule="auto"/>
+        <w:rPr>
+          <w:rFonts w:ascii="Consolas" w:hAnsi="Consolas"/>
+          <w:color w:val="000000" w:themeColor="text1"/>
+          <w:szCs w:val="20"/>
+          <w:lang w:val="en-US"/>
+        </w:rPr>
+      </w:pPr>
+      <w:r>
+        <w:rPr>
+          <w:rFonts w:ascii="Consolas" w:hAnsi="Consolas"/>
+          <w:color w:val="000000" w:themeColor="text1"/>
+          <w:szCs w:val="20"/>
+          <w:lang w:val="en-US"/>
+        </w:rPr>
         <w:lastRenderedPageBreak/>
-        <w:t xml:space="preserve">    struct_list = []</w:t>
-      </w:r>
-    </w:p>
-    <w:p>
-      <w:pPr>
-        <w:pStyle w:val="a3"/>
-        <w:spacing w:line="360" w:lineRule="auto"/>
-        <w:rPr>
-          <w:rFonts w:ascii="Consolas" w:hAnsi="Consolas"/>
-          <w:color w:val="000000" w:themeColor="text1"/>
-          <w:szCs w:val="20"/>
-          <w:lang w:val="en-US"/>
-        </w:rPr>
-      </w:pPr>
-      <w:r>
-        <w:rPr>
-          <w:rFonts w:ascii="Consolas" w:hAnsi="Consolas"/>
-          <w:color w:val="000000" w:themeColor="text1"/>
-          <w:szCs w:val="20"/>
-          <w:lang w:val="en-US"/>
-        </w:rPr>
         <w:t xml:space="preserve">    while True:</w:t>
       </w:r>
     </w:p>

</xml_diff>

<commit_message>
main: add descr about PrettyTable
</commit_message>
<xml_diff>
--- a/Отчет Альхимович учебная практика.docx
+++ b/Отчет Альхимович учебная практика.docx
@@ -4054,18 +4054,6 @@
         <w:spacing w:line="360" w:lineRule="auto"/>
         <w:rPr>
           <w:rFonts w:ascii="Times New Roman" w:hAnsi="Times New Roman"/>
-          <w:color w:val="000000" w:themeColor="text1"/>
-          <w:sz w:val="24"/>
-          <w:lang w:val="en-US"/>
-        </w:rPr>
-      </w:pPr>
-    </w:p>
-    <w:p>
-      <w:pPr>
-        <w:pStyle w:val="a3"/>
-        <w:spacing w:line="360" w:lineRule="auto"/>
-        <w:rPr>
-          <w:rFonts w:ascii="Times New Roman" w:hAnsi="Times New Roman"/>
           <w:b/>
           <w:bCs/>
           <w:color w:val="000000" w:themeColor="text1"/>
@@ -4073,7 +4061,11 @@
           <w:lang w:val="en-US"/>
         </w:rPr>
       </w:pPr>
-      <w:r>
+    </w:p>
+    <w:p>
+      <w:pPr>
+        <w:pStyle w:val="a3"/>
+        <w:spacing w:line="360" w:lineRule="auto"/>
         <w:rPr>
           <w:rFonts w:ascii="Times New Roman" w:hAnsi="Times New Roman"/>
           <w:b/>
@@ -4081,6 +4073,78 @@
           <w:color w:val="000000" w:themeColor="text1"/>
           <w:sz w:val="24"/>
         </w:rPr>
+      </w:pPr>
+      <w:r>
+        <w:rPr>
+          <w:rFonts w:ascii="Times New Roman" w:hAnsi="Times New Roman"/>
+          <w:b/>
+          <w:bCs/>
+          <w:color w:val="000000" w:themeColor="text1"/>
+          <w:sz w:val="24"/>
+        </w:rPr>
+        <w:t>PrettyTable</w:t>
+      </w:r>
+      <w:r>
+        <w:rPr>
+          <w:rFonts w:ascii="Times New Roman" w:hAnsi="Times New Roman"/>
+          <w:b/>
+          <w:bCs/>
+          <w:color w:val="000000" w:themeColor="text1"/>
+          <w:sz w:val="24"/>
+        </w:rPr>
+        <w:t xml:space="preserve"> - </w:t>
+      </w:r>
+      <w:r>
+        <w:rPr>
+          <w:rFonts w:ascii="Times New Roman" w:hAnsi="Times New Roman"/>
+          <w:color w:val="202124"/>
+          <w:sz w:val="24"/>
+          <w:shd w:val="clear" w:color="auto" w:fill="FFFFFF"/>
+        </w:rPr>
+        <w:t>это библиотека Python, разработанная для простого и быстрого отображения табличных данных в визуально удобных таблицах ASCII</w:t>
+      </w:r>
+      <w:r>
+        <w:rPr>
+          <w:rFonts w:ascii="Times New Roman" w:hAnsi="Times New Roman"/>
+          <w:color w:val="202124"/>
+          <w:sz w:val="24"/>
+          <w:shd w:val="clear" w:color="auto" w:fill="FFFFFF"/>
+        </w:rPr>
+        <w:t>.</w:t>
+      </w:r>
+    </w:p>
+    <w:p>
+      <w:pPr>
+        <w:pStyle w:val="a3"/>
+        <w:spacing w:line="360" w:lineRule="auto"/>
+        <w:rPr>
+          <w:rFonts w:ascii="Times New Roman" w:hAnsi="Times New Roman"/>
+          <w:color w:val="000000" w:themeColor="text1"/>
+          <w:sz w:val="24"/>
+        </w:rPr>
+      </w:pPr>
+    </w:p>
+    <w:p>
+      <w:pPr>
+        <w:pStyle w:val="a3"/>
+        <w:spacing w:line="360" w:lineRule="auto"/>
+        <w:rPr>
+          <w:rFonts w:ascii="Times New Roman" w:hAnsi="Times New Roman"/>
+          <w:b/>
+          <w:bCs/>
+          <w:color w:val="000000" w:themeColor="text1"/>
+          <w:sz w:val="24"/>
+          <w:lang w:val="en-US"/>
+        </w:rPr>
+      </w:pPr>
+      <w:r>
+        <w:rPr>
+          <w:rFonts w:ascii="Times New Roman" w:hAnsi="Times New Roman"/>
+          <w:b/>
+          <w:bCs/>
+          <w:color w:val="000000" w:themeColor="text1"/>
+          <w:sz w:val="24"/>
+        </w:rPr>
         <w:t>Используемые</w:t>
       </w:r>
       <w:r>
@@ -4415,6 +4479,7 @@
           <w:sz w:val="24"/>
           <w:lang w:val="en-US"/>
         </w:rPr>
+        <w:lastRenderedPageBreak/>
         <w:t>def</w:t>
       </w:r>
       <w:r>
@@ -4560,472 +4625,1087 @@
           <w:color w:val="000000" w:themeColor="text1"/>
           <w:sz w:val="24"/>
         </w:rPr>
+        <w:t xml:space="preserve">Возвращаемое значение: </w:t>
+      </w:r>
+      <w:r>
+        <w:rPr>
+          <w:rFonts w:ascii="Times New Roman" w:hAnsi="Times New Roman"/>
+          <w:color w:val="000000" w:themeColor="text1"/>
+          <w:sz w:val="24"/>
+        </w:rPr>
+        <w:t>массив структур fined_elements_arr.</w:t>
+      </w:r>
+    </w:p>
+    <w:p>
+      <w:pPr>
+        <w:pStyle w:val="a3"/>
+        <w:spacing w:line="360" w:lineRule="auto"/>
+        <w:rPr>
+          <w:rFonts w:ascii="Times New Roman" w:hAnsi="Times New Roman"/>
+          <w:color w:val="000000" w:themeColor="text1"/>
+          <w:sz w:val="24"/>
+        </w:rPr>
+      </w:pPr>
+      <w:r>
+        <w:rPr>
+          <w:rFonts w:ascii="Times New Roman" w:hAnsi="Times New Roman"/>
+          <w:b/>
+          <w:bCs/>
+          <w:color w:val="000000" w:themeColor="text1"/>
+          <w:sz w:val="24"/>
+          <w:lang w:val="en-US"/>
+        </w:rPr>
+        <w:t>def</w:t>
+      </w:r>
+      <w:r>
+        <w:rPr>
+          <w:rFonts w:ascii="Times New Roman" w:hAnsi="Times New Roman"/>
+          <w:b/>
+          <w:bCs/>
+          <w:color w:val="000000" w:themeColor="text1"/>
+          <w:sz w:val="24"/>
+        </w:rPr>
+        <w:t xml:space="preserve"> </w:t>
+      </w:r>
+      <w:r>
+        <w:rPr>
+          <w:rFonts w:ascii="Times New Roman" w:hAnsi="Times New Roman"/>
+          <w:b/>
+          <w:bCs/>
+          <w:color w:val="000000" w:themeColor="text1"/>
+          <w:sz w:val="24"/>
+          <w:lang w:val="en-US"/>
+        </w:rPr>
+        <w:t>parse</w:t>
+      </w:r>
+      <w:r>
+        <w:rPr>
+          <w:rFonts w:ascii="Times New Roman" w:hAnsi="Times New Roman"/>
+          <w:b/>
+          <w:bCs/>
+          <w:color w:val="000000" w:themeColor="text1"/>
+          <w:sz w:val="24"/>
+        </w:rPr>
+        <w:t>_</w:t>
+      </w:r>
+      <w:r>
+        <w:rPr>
+          <w:rFonts w:ascii="Times New Roman" w:hAnsi="Times New Roman"/>
+          <w:b/>
+          <w:bCs/>
+          <w:color w:val="000000" w:themeColor="text1"/>
+          <w:sz w:val="24"/>
+          <w:lang w:val="en-US"/>
+        </w:rPr>
+        <w:t>site</w:t>
+      </w:r>
+      <w:r>
+        <w:rPr>
+          <w:rFonts w:ascii="Times New Roman" w:hAnsi="Times New Roman"/>
+          <w:b/>
+          <w:bCs/>
+          <w:color w:val="000000" w:themeColor="text1"/>
+          <w:sz w:val="24"/>
+        </w:rPr>
+        <w:t xml:space="preserve">(): - </w:t>
+      </w:r>
+      <w:r>
+        <w:rPr>
+          <w:rFonts w:ascii="Times New Roman" w:hAnsi="Times New Roman"/>
+          <w:color w:val="000000" w:themeColor="text1"/>
+          <w:sz w:val="24"/>
+        </w:rPr>
+        <w:t xml:space="preserve">функция; создает </w:t>
+      </w:r>
+      <w:r>
+        <w:rPr>
+          <w:rFonts w:ascii="Times New Roman" w:hAnsi="Times New Roman"/>
+          <w:color w:val="000000" w:themeColor="text1"/>
+          <w:sz w:val="24"/>
+          <w:lang w:val="en-US"/>
+        </w:rPr>
+        <w:t>header</w:t>
+      </w:r>
+      <w:r>
+        <w:rPr>
+          <w:rFonts w:ascii="Times New Roman" w:hAnsi="Times New Roman"/>
+          <w:color w:val="000000" w:themeColor="text1"/>
+          <w:sz w:val="24"/>
+        </w:rPr>
+        <w:t xml:space="preserve">, который был в ручную добавлен  при первом вхождении мной на сайт: User-Agent. Он необходим для того, чтобы в последующих запросах алгоритма на сайт, сам сайт расценивал нас как пользователя, а не скрипт. Таким образом, мы сможем отправлять запросы без риска быть заблокированы защитой сайта. После этого, была считана вся информация </w:t>
+      </w:r>
+      <w:r>
+        <w:rPr>
+          <w:rFonts w:ascii="Times New Roman" w:hAnsi="Times New Roman"/>
+          <w:color w:val="000000" w:themeColor="text1"/>
+          <w:sz w:val="24"/>
+        </w:rPr>
+        <w:t>с сайта</w:t>
+      </w:r>
+      <w:r>
+        <w:rPr>
+          <w:rFonts w:ascii="Times New Roman" w:hAnsi="Times New Roman"/>
+          <w:color w:val="000000" w:themeColor="text1"/>
+          <w:sz w:val="24"/>
+        </w:rPr>
+        <w:t>. Затем выделена необходимая информация по тегу "tbody", а далее найдена вся информация по тегам "</w:t>
+      </w:r>
+      <w:r>
+        <w:rPr>
+          <w:rFonts w:ascii="Times New Roman" w:hAnsi="Times New Roman"/>
+          <w:color w:val="000000" w:themeColor="text1"/>
+          <w:sz w:val="24"/>
+          <w:lang w:val="en-US"/>
+        </w:rPr>
+        <w:t>p</w:t>
+      </w:r>
+      <w:r>
+        <w:rPr>
+          <w:rFonts w:ascii="Times New Roman" w:hAnsi="Times New Roman"/>
+          <w:color w:val="000000" w:themeColor="text1"/>
+          <w:sz w:val="24"/>
+        </w:rPr>
+        <w:t>", "</w:t>
+      </w:r>
+      <w:r>
+        <w:rPr>
+          <w:rFonts w:ascii="Times New Roman" w:hAnsi="Times New Roman"/>
+          <w:color w:val="000000" w:themeColor="text1"/>
+          <w:sz w:val="24"/>
+          <w:lang w:val="en-US"/>
+        </w:rPr>
+        <w:t>span</w:t>
+      </w:r>
+      <w:r>
+        <w:rPr>
+          <w:rFonts w:ascii="Times New Roman" w:hAnsi="Times New Roman"/>
+          <w:color w:val="000000" w:themeColor="text1"/>
+          <w:sz w:val="24"/>
+        </w:rPr>
+        <w:t>" и "</w:t>
+      </w:r>
+      <w:r>
+        <w:rPr>
+          <w:rFonts w:ascii="Times New Roman" w:hAnsi="Times New Roman"/>
+          <w:color w:val="000000" w:themeColor="text1"/>
+          <w:sz w:val="24"/>
+          <w:lang w:val="en-US"/>
+        </w:rPr>
+        <w:t>div</w:t>
+      </w:r>
+      <w:r>
+        <w:rPr>
+          <w:rFonts w:ascii="Times New Roman" w:hAnsi="Times New Roman"/>
+          <w:color w:val="000000" w:themeColor="text1"/>
+          <w:sz w:val="24"/>
+        </w:rPr>
+        <w:t xml:space="preserve">", для нахождения параметров таблицы Name, Market_cap и </w:t>
+      </w:r>
+      <w:r>
+        <w:rPr>
+          <w:rFonts w:ascii="Times New Roman" w:hAnsi="Times New Roman"/>
+          <w:color w:val="000000" w:themeColor="text1"/>
+          <w:sz w:val="24"/>
+          <w:lang w:val="en-US"/>
+        </w:rPr>
+        <w:t>Price</w:t>
+      </w:r>
+      <w:r>
+        <w:rPr>
+          <w:rFonts w:ascii="Times New Roman" w:hAnsi="Times New Roman"/>
+          <w:color w:val="000000" w:themeColor="text1"/>
+          <w:sz w:val="24"/>
+        </w:rPr>
+        <w:t>, соответственно. Далее вся информация занесена по прошлому методу в массив структур с данными.</w:t>
+      </w:r>
+    </w:p>
+    <w:p>
+      <w:pPr>
+        <w:pStyle w:val="a3"/>
+        <w:spacing w:line="360" w:lineRule="auto"/>
+        <w:rPr>
+          <w:rFonts w:ascii="Times New Roman" w:hAnsi="Times New Roman"/>
+          <w:color w:val="000000" w:themeColor="text1"/>
+          <w:sz w:val="24"/>
+        </w:rPr>
+      </w:pPr>
+      <w:r>
+        <w:rPr>
+          <w:rFonts w:ascii="Times New Roman" w:hAnsi="Times New Roman"/>
+          <w:color w:val="000000" w:themeColor="text1"/>
+          <w:sz w:val="24"/>
+        </w:rPr>
+        <w:t>Возвращаемое значение: массив структур tmp_struct_list.</w:t>
+      </w:r>
+    </w:p>
+    <w:p>
+      <w:pPr>
+        <w:pStyle w:val="a3"/>
+        <w:spacing w:line="360" w:lineRule="auto"/>
+        <w:rPr>
+          <w:rFonts w:ascii="Times New Roman" w:hAnsi="Times New Roman"/>
+          <w:color w:val="000000" w:themeColor="text1"/>
+          <w:sz w:val="24"/>
+        </w:rPr>
+      </w:pPr>
+    </w:p>
+    <w:p>
+      <w:pPr>
+        <w:pStyle w:val="a3"/>
+        <w:spacing w:line="360" w:lineRule="auto"/>
+        <w:rPr>
+          <w:rFonts w:ascii="Times New Roman" w:hAnsi="Times New Roman"/>
+          <w:color w:val="000000" w:themeColor="text1"/>
+          <w:sz w:val="24"/>
+        </w:rPr>
+      </w:pPr>
+      <w:r>
+        <w:rPr>
+          <w:rFonts w:ascii="Times New Roman" w:hAnsi="Times New Roman"/>
+          <w:b/>
+          <w:bCs/>
+          <w:color w:val="000000" w:themeColor="text1"/>
+          <w:sz w:val="24"/>
+          <w:lang w:val="en-US"/>
+        </w:rPr>
+        <w:t>main</w:t>
+      </w:r>
+      <w:r>
+        <w:rPr>
+          <w:rFonts w:ascii="Times New Roman" w:hAnsi="Times New Roman"/>
+          <w:b/>
+          <w:bCs/>
+          <w:color w:val="000000" w:themeColor="text1"/>
+          <w:sz w:val="24"/>
+        </w:rPr>
+        <w:t>():</w:t>
+      </w:r>
+      <w:r>
+        <w:rPr>
+          <w:rFonts w:ascii="Times New Roman" w:hAnsi="Times New Roman"/>
+          <w:color w:val="000000" w:themeColor="text1"/>
+          <w:sz w:val="24"/>
+        </w:rPr>
+        <w:t xml:space="preserve"> -</w:t>
+      </w:r>
+      <w:r>
+        <w:rPr>
+          <w:rFonts w:ascii="Times New Roman" w:hAnsi="Times New Roman"/>
+          <w:color w:val="000000" w:themeColor="text1"/>
+          <w:sz w:val="24"/>
+        </w:rPr>
+        <w:t xml:space="preserve"> интерфейс пользователя и разделение на задачи для считывания с файла и с сайта.</w:t>
+      </w:r>
+    </w:p>
+    <w:p>
+      <w:pPr>
+        <w:pStyle w:val="a3"/>
+        <w:spacing w:line="360" w:lineRule="auto"/>
+        <w:rPr>
+          <w:rFonts w:ascii="Times New Roman" w:hAnsi="Times New Roman"/>
+          <w:color w:val="000000" w:themeColor="text1"/>
+          <w:sz w:val="24"/>
+        </w:rPr>
+      </w:pPr>
+    </w:p>
+    <w:p>
+      <w:pPr>
+        <w:pStyle w:val="a3"/>
+        <w:spacing w:line="360" w:lineRule="auto"/>
+        <w:jc w:val="center"/>
+        <w:rPr>
+          <w:rFonts w:ascii="Times New Roman" w:hAnsi="Times New Roman"/>
+          <w:b/>
+          <w:bCs/>
+          <w:color w:val="000000" w:themeColor="text1"/>
+          <w:sz w:val="24"/>
+          <w:lang w:val="en-US"/>
+        </w:rPr>
+      </w:pPr>
+      <w:r>
+        <w:rPr>
+          <w:rFonts w:ascii="Times New Roman" w:hAnsi="Times New Roman"/>
+          <w:b/>
+          <w:bCs/>
+          <w:color w:val="000000" w:themeColor="text1"/>
+          <w:sz w:val="24"/>
+        </w:rPr>
+        <w:t>Листинг</w:t>
+      </w:r>
+      <w:r>
+        <w:rPr>
+          <w:rFonts w:ascii="Times New Roman" w:hAnsi="Times New Roman"/>
+          <w:b/>
+          <w:bCs/>
+          <w:color w:val="000000" w:themeColor="text1"/>
+          <w:sz w:val="24"/>
+          <w:lang w:val="en-US"/>
+        </w:rPr>
+        <w:t xml:space="preserve"> </w:t>
+      </w:r>
+      <w:r>
+        <w:rPr>
+          <w:rFonts w:ascii="Times New Roman" w:hAnsi="Times New Roman"/>
+          <w:b/>
+          <w:bCs/>
+          <w:color w:val="000000" w:themeColor="text1"/>
+          <w:sz w:val="24"/>
+        </w:rPr>
+        <w:t>программы</w:t>
+      </w:r>
+    </w:p>
+    <w:p>
+      <w:pPr>
+        <w:pStyle w:val="a3"/>
+        <w:spacing w:line="360" w:lineRule="auto"/>
+        <w:rPr>
+          <w:rFonts w:ascii="Consolas" w:hAnsi="Consolas"/>
+          <w:color w:val="000000" w:themeColor="text1"/>
+          <w:szCs w:val="20"/>
+          <w:lang w:val="en-US"/>
+        </w:rPr>
+      </w:pPr>
+      <w:r>
+        <w:rPr>
+          <w:rFonts w:ascii="Consolas" w:hAnsi="Consolas"/>
+          <w:color w:val="000000" w:themeColor="text1"/>
+          <w:szCs w:val="20"/>
+          <w:lang w:val="en-US"/>
+        </w:rPr>
+        <w:t>import csv</w:t>
+      </w:r>
+    </w:p>
+    <w:p>
+      <w:pPr>
+        <w:pStyle w:val="a3"/>
+        <w:spacing w:line="360" w:lineRule="auto"/>
+        <w:rPr>
+          <w:rFonts w:ascii="Consolas" w:hAnsi="Consolas"/>
+          <w:color w:val="000000" w:themeColor="text1"/>
+          <w:szCs w:val="20"/>
+          <w:lang w:val="en-US"/>
+        </w:rPr>
+      </w:pPr>
+      <w:r>
+        <w:rPr>
+          <w:rFonts w:ascii="Consolas" w:hAnsi="Consolas"/>
+          <w:color w:val="000000" w:themeColor="text1"/>
+          <w:szCs w:val="20"/>
+          <w:lang w:val="en-US"/>
+        </w:rPr>
+        <w:t>import requests</w:t>
+      </w:r>
+    </w:p>
+    <w:p>
+      <w:pPr>
+        <w:pStyle w:val="a3"/>
+        <w:spacing w:line="360" w:lineRule="auto"/>
+        <w:rPr>
+          <w:rFonts w:ascii="Consolas" w:hAnsi="Consolas"/>
+          <w:color w:val="000000" w:themeColor="text1"/>
+          <w:szCs w:val="20"/>
+          <w:lang w:val="en-US"/>
+        </w:rPr>
+      </w:pPr>
+      <w:r>
+        <w:rPr>
+          <w:rFonts w:ascii="Consolas" w:hAnsi="Consolas"/>
+          <w:color w:val="000000" w:themeColor="text1"/>
+          <w:szCs w:val="20"/>
+          <w:lang w:val="en-US"/>
+        </w:rPr>
+        <w:t>from bs4 import BeautifulSoup</w:t>
+      </w:r>
+    </w:p>
+    <w:p>
+      <w:pPr>
+        <w:pStyle w:val="a3"/>
+        <w:spacing w:line="360" w:lineRule="auto"/>
+        <w:rPr>
+          <w:rFonts w:ascii="Consolas" w:hAnsi="Consolas"/>
+          <w:color w:val="000000" w:themeColor="text1"/>
+          <w:szCs w:val="20"/>
+          <w:lang w:val="en-US"/>
+        </w:rPr>
+      </w:pPr>
+      <w:r>
+        <w:rPr>
+          <w:rFonts w:ascii="Consolas" w:hAnsi="Consolas"/>
+          <w:color w:val="000000" w:themeColor="text1"/>
+          <w:szCs w:val="20"/>
+          <w:lang w:val="en-US"/>
+        </w:rPr>
+        <w:t>from prettytable import PrettyTable</w:t>
+      </w:r>
+    </w:p>
+    <w:p>
+      <w:pPr>
+        <w:pStyle w:val="a3"/>
+        <w:spacing w:line="360" w:lineRule="auto"/>
+        <w:rPr>
+          <w:rFonts w:ascii="Consolas" w:hAnsi="Consolas"/>
+          <w:color w:val="000000" w:themeColor="text1"/>
+          <w:szCs w:val="20"/>
+          <w:lang w:val="en-US"/>
+        </w:rPr>
+      </w:pPr>
+      <w:r>
+        <w:rPr>
+          <w:rFonts w:ascii="Consolas" w:hAnsi="Consolas"/>
+          <w:color w:val="000000" w:themeColor="text1"/>
+          <w:szCs w:val="20"/>
+          <w:lang w:val="en-US"/>
+        </w:rPr>
+        <w:t>from requests.exceptions import ConnectionError, Timeout, TooManyRedirects</w:t>
+      </w:r>
+    </w:p>
+    <w:p>
+      <w:pPr>
+        <w:pStyle w:val="a3"/>
+        <w:spacing w:line="360" w:lineRule="auto"/>
+        <w:rPr>
+          <w:rFonts w:ascii="Consolas" w:hAnsi="Consolas"/>
+          <w:color w:val="000000" w:themeColor="text1"/>
+          <w:szCs w:val="20"/>
+          <w:lang w:val="en-US"/>
+        </w:rPr>
+      </w:pPr>
+    </w:p>
+    <w:p>
+      <w:pPr>
+        <w:pStyle w:val="a3"/>
+        <w:spacing w:line="360" w:lineRule="auto"/>
+        <w:rPr>
+          <w:rFonts w:ascii="Consolas" w:hAnsi="Consolas"/>
+          <w:color w:val="000000" w:themeColor="text1"/>
+          <w:szCs w:val="20"/>
+          <w:lang w:val="en-US"/>
+        </w:rPr>
+      </w:pPr>
+      <w:r>
+        <w:rPr>
+          <w:rFonts w:ascii="Consolas" w:hAnsi="Consolas"/>
+          <w:color w:val="000000" w:themeColor="text1"/>
+          <w:szCs w:val="20"/>
+          <w:lang w:val="en-US"/>
+        </w:rPr>
+        <w:t>def fill_struct_list():</w:t>
+      </w:r>
+    </w:p>
+    <w:p>
+      <w:pPr>
+        <w:pStyle w:val="a3"/>
+        <w:spacing w:line="360" w:lineRule="auto"/>
+        <w:rPr>
+          <w:rFonts w:ascii="Consolas" w:hAnsi="Consolas"/>
+          <w:color w:val="000000" w:themeColor="text1"/>
+          <w:szCs w:val="20"/>
+          <w:lang w:val="en-US"/>
+        </w:rPr>
+      </w:pPr>
+      <w:r>
+        <w:rPr>
+          <w:rFonts w:ascii="Consolas" w:hAnsi="Consolas"/>
+          <w:color w:val="000000" w:themeColor="text1"/>
+          <w:szCs w:val="20"/>
+          <w:lang w:val="en-US"/>
+        </w:rPr>
+        <w:t xml:space="preserve">    tmp_struct_list = []</w:t>
+      </w:r>
+    </w:p>
+    <w:p>
+      <w:pPr>
+        <w:pStyle w:val="a3"/>
+        <w:spacing w:line="360" w:lineRule="auto"/>
+        <w:rPr>
+          <w:rFonts w:ascii="Consolas" w:hAnsi="Consolas"/>
+          <w:color w:val="000000" w:themeColor="text1"/>
+          <w:szCs w:val="20"/>
+          <w:lang w:val="en-US"/>
+        </w:rPr>
+      </w:pPr>
+      <w:r>
+        <w:rPr>
+          <w:rFonts w:ascii="Consolas" w:hAnsi="Consolas"/>
+          <w:color w:val="000000" w:themeColor="text1"/>
+          <w:szCs w:val="20"/>
+          <w:lang w:val="en-US"/>
+        </w:rPr>
+        <w:t xml:space="preserve">    try:</w:t>
+      </w:r>
+    </w:p>
+    <w:p>
+      <w:pPr>
+        <w:pStyle w:val="a3"/>
+        <w:spacing w:line="360" w:lineRule="auto"/>
+        <w:rPr>
+          <w:rFonts w:ascii="Consolas" w:hAnsi="Consolas"/>
+          <w:color w:val="000000" w:themeColor="text1"/>
+          <w:szCs w:val="20"/>
+          <w:lang w:val="en-US"/>
+        </w:rPr>
+      </w:pPr>
+      <w:r>
+        <w:rPr>
+          <w:rFonts w:ascii="Consolas" w:hAnsi="Consolas"/>
+          <w:color w:val="000000" w:themeColor="text1"/>
+          <w:szCs w:val="20"/>
+          <w:lang w:val="en-US"/>
+        </w:rPr>
+        <w:t xml:space="preserve">        file_path = open("currencies22.csv", "r")</w:t>
+      </w:r>
+    </w:p>
+    <w:p>
+      <w:pPr>
+        <w:pStyle w:val="a3"/>
+        <w:spacing w:line="360" w:lineRule="auto"/>
+        <w:rPr>
+          <w:rFonts w:ascii="Consolas" w:hAnsi="Consolas"/>
+          <w:color w:val="000000" w:themeColor="text1"/>
+          <w:szCs w:val="20"/>
+          <w:lang w:val="en-US"/>
+        </w:rPr>
+      </w:pPr>
+      <w:r>
+        <w:rPr>
+          <w:rFonts w:ascii="Consolas" w:hAnsi="Consolas"/>
+          <w:color w:val="000000" w:themeColor="text1"/>
+          <w:szCs w:val="20"/>
+          <w:lang w:val="en-US"/>
+        </w:rPr>
+        <w:t xml:space="preserve">        table = csv.reader(file_path, delimiter=';')</w:t>
+      </w:r>
+    </w:p>
+    <w:p>
+      <w:pPr>
+        <w:pStyle w:val="a3"/>
+        <w:spacing w:line="360" w:lineRule="auto"/>
+        <w:rPr>
+          <w:rFonts w:ascii="Consolas" w:hAnsi="Consolas"/>
+          <w:color w:val="000000" w:themeColor="text1"/>
+          <w:szCs w:val="20"/>
+          <w:lang w:val="en-US"/>
+        </w:rPr>
+      </w:pPr>
+      <w:r>
+        <w:rPr>
+          <w:rFonts w:ascii="Consolas" w:hAnsi="Consolas"/>
+          <w:color w:val="000000" w:themeColor="text1"/>
+          <w:szCs w:val="20"/>
+          <w:lang w:val="en-US"/>
+        </w:rPr>
+        <w:t xml:space="preserve">        for i in table:</w:t>
+      </w:r>
+    </w:p>
+    <w:p>
+      <w:pPr>
+        <w:pStyle w:val="a3"/>
+        <w:spacing w:line="360" w:lineRule="auto"/>
+        <w:rPr>
+          <w:rFonts w:ascii="Consolas" w:hAnsi="Consolas"/>
+          <w:color w:val="000000" w:themeColor="text1"/>
+          <w:szCs w:val="20"/>
+          <w:lang w:val="en-US"/>
+        </w:rPr>
+      </w:pPr>
+      <w:r>
+        <w:rPr>
+          <w:rFonts w:ascii="Consolas" w:hAnsi="Consolas"/>
+          <w:color w:val="000000" w:themeColor="text1"/>
+          <w:szCs w:val="20"/>
+          <w:lang w:val="en-US"/>
+        </w:rPr>
+        <w:t xml:space="preserve">            item = {"Name": i[0], "Market_cap": i[1], "Price": i[2]}</w:t>
+      </w:r>
+    </w:p>
+    <w:p>
+      <w:pPr>
+        <w:pStyle w:val="a3"/>
+        <w:spacing w:line="360" w:lineRule="auto"/>
+        <w:rPr>
+          <w:rFonts w:ascii="Consolas" w:hAnsi="Consolas"/>
+          <w:color w:val="000000" w:themeColor="text1"/>
+          <w:szCs w:val="20"/>
+          <w:lang w:val="en-US"/>
+        </w:rPr>
+      </w:pPr>
+      <w:r>
+        <w:rPr>
+          <w:rFonts w:ascii="Consolas" w:hAnsi="Consolas"/>
+          <w:color w:val="000000" w:themeColor="text1"/>
+          <w:szCs w:val="20"/>
+          <w:lang w:val="en-US"/>
+        </w:rPr>
+        <w:t xml:space="preserve">            tmp_struct_list.append(item)</w:t>
+      </w:r>
+    </w:p>
+    <w:p>
+      <w:pPr>
+        <w:pStyle w:val="a3"/>
+        <w:spacing w:line="360" w:lineRule="auto"/>
+        <w:rPr>
+          <w:rFonts w:ascii="Consolas" w:hAnsi="Consolas"/>
+          <w:color w:val="000000" w:themeColor="text1"/>
+          <w:szCs w:val="20"/>
+          <w:lang w:val="en-US"/>
+        </w:rPr>
+      </w:pPr>
+      <w:r>
+        <w:rPr>
+          <w:rFonts w:ascii="Consolas" w:hAnsi="Consolas"/>
+          <w:color w:val="000000" w:themeColor="text1"/>
+          <w:szCs w:val="20"/>
+          <w:lang w:val="en-US"/>
+        </w:rPr>
+        <w:t xml:space="preserve">        file_path.close()</w:t>
+      </w:r>
+    </w:p>
+    <w:p>
+      <w:pPr>
+        <w:pStyle w:val="a3"/>
+        <w:spacing w:line="360" w:lineRule="auto"/>
+        <w:rPr>
+          <w:rFonts w:ascii="Consolas" w:hAnsi="Consolas"/>
+          <w:color w:val="000000" w:themeColor="text1"/>
+          <w:szCs w:val="20"/>
+          <w:lang w:val="en-US"/>
+        </w:rPr>
+      </w:pPr>
+      <w:r>
+        <w:rPr>
+          <w:rFonts w:ascii="Consolas" w:hAnsi="Consolas"/>
+          <w:color w:val="000000" w:themeColor="text1"/>
+          <w:szCs w:val="20"/>
+          <w:lang w:val="en-US"/>
+        </w:rPr>
+        <w:t xml:space="preserve">    except FileNotFoundError:</w:t>
+      </w:r>
+    </w:p>
+    <w:p>
+      <w:pPr>
+        <w:pStyle w:val="a3"/>
+        <w:spacing w:line="360" w:lineRule="auto"/>
+        <w:rPr>
+          <w:rFonts w:ascii="Consolas" w:hAnsi="Consolas"/>
+          <w:color w:val="000000" w:themeColor="text1"/>
+          <w:szCs w:val="20"/>
+          <w:lang w:val="en-US"/>
+        </w:rPr>
+      </w:pPr>
+      <w:r>
+        <w:rPr>
+          <w:rFonts w:ascii="Consolas" w:hAnsi="Consolas"/>
+          <w:color w:val="000000" w:themeColor="text1"/>
+          <w:szCs w:val="20"/>
+          <w:lang w:val="en-US"/>
+        </w:rPr>
+        <w:t xml:space="preserve">        print("No file")</w:t>
+      </w:r>
+    </w:p>
+    <w:p>
+      <w:pPr>
+        <w:pStyle w:val="a3"/>
+        <w:spacing w:line="360" w:lineRule="auto"/>
+        <w:rPr>
+          <w:rFonts w:ascii="Consolas" w:hAnsi="Consolas"/>
+          <w:color w:val="000000" w:themeColor="text1"/>
+          <w:szCs w:val="20"/>
+          <w:lang w:val="en-US"/>
+        </w:rPr>
+      </w:pPr>
+    </w:p>
+    <w:p>
+      <w:pPr>
+        <w:pStyle w:val="a3"/>
+        <w:spacing w:line="360" w:lineRule="auto"/>
+        <w:rPr>
+          <w:rFonts w:ascii="Consolas" w:hAnsi="Consolas"/>
+          <w:color w:val="000000" w:themeColor="text1"/>
+          <w:szCs w:val="20"/>
+          <w:lang w:val="en-US"/>
+        </w:rPr>
+      </w:pPr>
+      <w:r>
+        <w:rPr>
+          <w:rFonts w:ascii="Consolas" w:hAnsi="Consolas"/>
+          <w:color w:val="000000" w:themeColor="text1"/>
+          <w:szCs w:val="20"/>
+          <w:lang w:val="en-US"/>
+        </w:rPr>
+        <w:t xml:space="preserve">    return tmp_struct_list</w:t>
+      </w:r>
+    </w:p>
+    <w:p>
+      <w:pPr>
+        <w:pStyle w:val="a3"/>
+        <w:spacing w:line="360" w:lineRule="auto"/>
+        <w:rPr>
+          <w:rFonts w:ascii="Consolas" w:hAnsi="Consolas"/>
+          <w:color w:val="000000" w:themeColor="text1"/>
+          <w:szCs w:val="20"/>
+          <w:lang w:val="en-US"/>
+        </w:rPr>
+      </w:pPr>
+    </w:p>
+    <w:p>
+      <w:pPr>
+        <w:pStyle w:val="a3"/>
+        <w:spacing w:line="360" w:lineRule="auto"/>
+        <w:rPr>
+          <w:rFonts w:ascii="Consolas" w:hAnsi="Consolas"/>
+          <w:color w:val="000000" w:themeColor="text1"/>
+          <w:szCs w:val="20"/>
+          <w:lang w:val="en-US"/>
+        </w:rPr>
+      </w:pPr>
+      <w:r>
+        <w:rPr>
+          <w:rFonts w:ascii="Consolas" w:hAnsi="Consolas"/>
+          <w:color w:val="000000" w:themeColor="text1"/>
+          <w:szCs w:val="20"/>
+          <w:lang w:val="en-US"/>
+        </w:rPr>
+        <w:t>def print_table(struct_list):</w:t>
+      </w:r>
+    </w:p>
+    <w:p>
+      <w:pPr>
+        <w:pStyle w:val="a3"/>
+        <w:spacing w:line="360" w:lineRule="auto"/>
+        <w:rPr>
+          <w:rFonts w:ascii="Consolas" w:hAnsi="Consolas"/>
+          <w:color w:val="000000" w:themeColor="text1"/>
+          <w:szCs w:val="20"/>
+          <w:lang w:val="en-US"/>
+        </w:rPr>
+      </w:pPr>
+      <w:r>
+        <w:rPr>
+          <w:rFonts w:ascii="Consolas" w:hAnsi="Consolas"/>
+          <w:color w:val="000000" w:themeColor="text1"/>
+          <w:szCs w:val="20"/>
+          <w:lang w:val="en-US"/>
+        </w:rPr>
         <w:lastRenderedPageBreak/>
-        <w:t xml:space="preserve">Возвращаемое значение: </w:t>
-      </w:r>
-      <w:r>
-        <w:rPr>
-          <w:rFonts w:ascii="Times New Roman" w:hAnsi="Times New Roman"/>
-          <w:color w:val="000000" w:themeColor="text1"/>
-          <w:sz w:val="24"/>
-        </w:rPr>
-        <w:t>массив структур fined_elements_arr.</w:t>
-      </w:r>
-    </w:p>
-    <w:p>
-      <w:pPr>
-        <w:pStyle w:val="a3"/>
-        <w:spacing w:line="360" w:lineRule="auto"/>
-        <w:rPr>
-          <w:rFonts w:ascii="Times New Roman" w:hAnsi="Times New Roman"/>
-          <w:color w:val="000000" w:themeColor="text1"/>
-          <w:sz w:val="24"/>
-        </w:rPr>
-      </w:pPr>
-      <w:r>
-        <w:rPr>
-          <w:rFonts w:ascii="Times New Roman" w:hAnsi="Times New Roman"/>
-          <w:b/>
-          <w:bCs/>
-          <w:color w:val="000000" w:themeColor="text1"/>
-          <w:sz w:val="24"/>
-          <w:lang w:val="en-US"/>
-        </w:rPr>
-        <w:t>def</w:t>
-      </w:r>
-      <w:r>
-        <w:rPr>
-          <w:rFonts w:ascii="Times New Roman" w:hAnsi="Times New Roman"/>
-          <w:b/>
-          <w:bCs/>
-          <w:color w:val="000000" w:themeColor="text1"/>
-          <w:sz w:val="24"/>
-        </w:rPr>
-        <w:t xml:space="preserve"> </w:t>
-      </w:r>
-      <w:r>
-        <w:rPr>
-          <w:rFonts w:ascii="Times New Roman" w:hAnsi="Times New Roman"/>
-          <w:b/>
-          <w:bCs/>
-          <w:color w:val="000000" w:themeColor="text1"/>
-          <w:sz w:val="24"/>
-          <w:lang w:val="en-US"/>
-        </w:rPr>
-        <w:t>parse</w:t>
-      </w:r>
-      <w:r>
-        <w:rPr>
-          <w:rFonts w:ascii="Times New Roman" w:hAnsi="Times New Roman"/>
-          <w:b/>
-          <w:bCs/>
-          <w:color w:val="000000" w:themeColor="text1"/>
-          <w:sz w:val="24"/>
-        </w:rPr>
-        <w:t>_</w:t>
-      </w:r>
-      <w:r>
-        <w:rPr>
-          <w:rFonts w:ascii="Times New Roman" w:hAnsi="Times New Roman"/>
-          <w:b/>
-          <w:bCs/>
-          <w:color w:val="000000" w:themeColor="text1"/>
-          <w:sz w:val="24"/>
-          <w:lang w:val="en-US"/>
-        </w:rPr>
-        <w:t>site</w:t>
-      </w:r>
-      <w:r>
-        <w:rPr>
-          <w:rFonts w:ascii="Times New Roman" w:hAnsi="Times New Roman"/>
-          <w:b/>
-          <w:bCs/>
-          <w:color w:val="000000" w:themeColor="text1"/>
-          <w:sz w:val="24"/>
-        </w:rPr>
-        <w:t xml:space="preserve">(): - </w:t>
-      </w:r>
-      <w:r>
-        <w:rPr>
-          <w:rFonts w:ascii="Times New Roman" w:hAnsi="Times New Roman"/>
-          <w:color w:val="000000" w:themeColor="text1"/>
-          <w:sz w:val="24"/>
-        </w:rPr>
-        <w:t xml:space="preserve">функция; создает </w:t>
-      </w:r>
-      <w:r>
-        <w:rPr>
-          <w:rFonts w:ascii="Times New Roman" w:hAnsi="Times New Roman"/>
-          <w:color w:val="000000" w:themeColor="text1"/>
-          <w:sz w:val="24"/>
-          <w:lang w:val="en-US"/>
-        </w:rPr>
-        <w:t>header</w:t>
-      </w:r>
-      <w:r>
-        <w:rPr>
-          <w:rFonts w:ascii="Times New Roman" w:hAnsi="Times New Roman"/>
-          <w:color w:val="000000" w:themeColor="text1"/>
-          <w:sz w:val="24"/>
-        </w:rPr>
-        <w:t xml:space="preserve">, который был в ручную добавлен  при первом вхождении мной на сайт: User-Agent. Он необходим для того, чтобы в последующих запросах алгоритма на сайт, сам сайт расценивал нас как пользователя, а не скрипт. Таким образом, мы сможем отправлять запросы без риска быть заблокированы защитой сайта. После этого, была считана вся информация </w:t>
-      </w:r>
-      <w:r>
-        <w:rPr>
-          <w:rFonts w:ascii="Times New Roman" w:hAnsi="Times New Roman"/>
-          <w:color w:val="000000" w:themeColor="text1"/>
-          <w:sz w:val="24"/>
-        </w:rPr>
-        <w:t>с сайта</w:t>
-      </w:r>
-      <w:r>
-        <w:rPr>
-          <w:rFonts w:ascii="Times New Roman" w:hAnsi="Times New Roman"/>
-          <w:color w:val="000000" w:themeColor="text1"/>
-          <w:sz w:val="24"/>
-        </w:rPr>
-        <w:t>. Затем выделена необходимая информация по тегу "tbody", а далее найдена вся информация по тегам "</w:t>
-      </w:r>
-      <w:r>
-        <w:rPr>
-          <w:rFonts w:ascii="Times New Roman" w:hAnsi="Times New Roman"/>
-          <w:color w:val="000000" w:themeColor="text1"/>
-          <w:sz w:val="24"/>
-          <w:lang w:val="en-US"/>
-        </w:rPr>
-        <w:t>p</w:t>
-      </w:r>
-      <w:r>
-        <w:rPr>
-          <w:rFonts w:ascii="Times New Roman" w:hAnsi="Times New Roman"/>
-          <w:color w:val="000000" w:themeColor="text1"/>
-          <w:sz w:val="24"/>
-        </w:rPr>
-        <w:t>", "</w:t>
-      </w:r>
-      <w:r>
-        <w:rPr>
-          <w:rFonts w:ascii="Times New Roman" w:hAnsi="Times New Roman"/>
-          <w:color w:val="000000" w:themeColor="text1"/>
-          <w:sz w:val="24"/>
-          <w:lang w:val="en-US"/>
-        </w:rPr>
-        <w:t>span</w:t>
-      </w:r>
-      <w:r>
-        <w:rPr>
-          <w:rFonts w:ascii="Times New Roman" w:hAnsi="Times New Roman"/>
-          <w:color w:val="000000" w:themeColor="text1"/>
-          <w:sz w:val="24"/>
-        </w:rPr>
-        <w:t>" и "</w:t>
-      </w:r>
-      <w:r>
-        <w:rPr>
-          <w:rFonts w:ascii="Times New Roman" w:hAnsi="Times New Roman"/>
-          <w:color w:val="000000" w:themeColor="text1"/>
-          <w:sz w:val="24"/>
-          <w:lang w:val="en-US"/>
-        </w:rPr>
-        <w:t>div</w:t>
-      </w:r>
-      <w:r>
-        <w:rPr>
-          <w:rFonts w:ascii="Times New Roman" w:hAnsi="Times New Roman"/>
-          <w:color w:val="000000" w:themeColor="text1"/>
-          <w:sz w:val="24"/>
-        </w:rPr>
-        <w:t xml:space="preserve">", для нахождения параметров таблицы Name, Market_cap и </w:t>
-      </w:r>
-      <w:r>
-        <w:rPr>
-          <w:rFonts w:ascii="Times New Roman" w:hAnsi="Times New Roman"/>
-          <w:color w:val="000000" w:themeColor="text1"/>
-          <w:sz w:val="24"/>
-          <w:lang w:val="en-US"/>
-        </w:rPr>
-        <w:t>Price</w:t>
-      </w:r>
-      <w:r>
-        <w:rPr>
-          <w:rFonts w:ascii="Times New Roman" w:hAnsi="Times New Roman"/>
-          <w:color w:val="000000" w:themeColor="text1"/>
-          <w:sz w:val="24"/>
-        </w:rPr>
-        <w:t>, соответственно. Далее вся информация занесена по прошлому методу в массив структур с данными.</w:t>
-      </w:r>
-    </w:p>
-    <w:p>
-      <w:pPr>
-        <w:pStyle w:val="a3"/>
-        <w:spacing w:line="360" w:lineRule="auto"/>
-        <w:rPr>
-          <w:rFonts w:ascii="Times New Roman" w:hAnsi="Times New Roman"/>
-          <w:color w:val="000000" w:themeColor="text1"/>
-          <w:sz w:val="24"/>
-        </w:rPr>
-      </w:pPr>
-      <w:r>
-        <w:rPr>
-          <w:rFonts w:ascii="Times New Roman" w:hAnsi="Times New Roman"/>
-          <w:color w:val="000000" w:themeColor="text1"/>
-          <w:sz w:val="24"/>
-        </w:rPr>
-        <w:t>Возвращаемое значение: массив структур tmp_struct_list.</w:t>
-      </w:r>
-    </w:p>
-    <w:p>
-      <w:pPr>
-        <w:pStyle w:val="a3"/>
-        <w:spacing w:line="360" w:lineRule="auto"/>
-        <w:rPr>
-          <w:rFonts w:ascii="Times New Roman" w:hAnsi="Times New Roman"/>
-          <w:color w:val="000000" w:themeColor="text1"/>
-          <w:sz w:val="24"/>
-        </w:rPr>
-      </w:pPr>
-    </w:p>
-    <w:p>
-      <w:pPr>
-        <w:pStyle w:val="a3"/>
-        <w:spacing w:line="360" w:lineRule="auto"/>
-        <w:rPr>
-          <w:rFonts w:ascii="Times New Roman" w:hAnsi="Times New Roman"/>
-          <w:color w:val="000000" w:themeColor="text1"/>
-          <w:sz w:val="24"/>
-        </w:rPr>
-      </w:pPr>
-      <w:r>
-        <w:rPr>
-          <w:rFonts w:ascii="Times New Roman" w:hAnsi="Times New Roman"/>
-          <w:b/>
-          <w:bCs/>
-          <w:color w:val="000000" w:themeColor="text1"/>
-          <w:sz w:val="24"/>
-          <w:lang w:val="en-US"/>
-        </w:rPr>
-        <w:t>main</w:t>
-      </w:r>
-      <w:r>
-        <w:rPr>
-          <w:rFonts w:ascii="Times New Roman" w:hAnsi="Times New Roman"/>
-          <w:b/>
-          <w:bCs/>
-          <w:color w:val="000000" w:themeColor="text1"/>
-          <w:sz w:val="24"/>
-        </w:rPr>
-        <w:t>():</w:t>
-      </w:r>
-      <w:r>
-        <w:rPr>
-          <w:rFonts w:ascii="Times New Roman" w:hAnsi="Times New Roman"/>
-          <w:color w:val="000000" w:themeColor="text1"/>
-          <w:sz w:val="24"/>
-        </w:rPr>
-        <w:t xml:space="preserve"> -</w:t>
-      </w:r>
-      <w:r>
-        <w:rPr>
-          <w:rFonts w:ascii="Times New Roman" w:hAnsi="Times New Roman"/>
-          <w:color w:val="000000" w:themeColor="text1"/>
-          <w:sz w:val="24"/>
-        </w:rPr>
-        <w:t xml:space="preserve"> интерфейс пользователя и разделение на задачи для считывания с файла и с сайта.</w:t>
-      </w:r>
-    </w:p>
-    <w:p>
-      <w:pPr>
-        <w:pStyle w:val="a3"/>
-        <w:spacing w:line="360" w:lineRule="auto"/>
-        <w:rPr>
-          <w:rFonts w:ascii="Times New Roman" w:hAnsi="Times New Roman"/>
-          <w:color w:val="000000" w:themeColor="text1"/>
-          <w:sz w:val="24"/>
-        </w:rPr>
-      </w:pPr>
-    </w:p>
-    <w:p>
-      <w:pPr>
-        <w:pStyle w:val="a3"/>
-        <w:spacing w:line="360" w:lineRule="auto"/>
-        <w:jc w:val="center"/>
-        <w:rPr>
-          <w:rFonts w:ascii="Times New Roman" w:hAnsi="Times New Roman"/>
-          <w:b/>
-          <w:bCs/>
-          <w:color w:val="000000" w:themeColor="text1"/>
-          <w:sz w:val="24"/>
-          <w:lang w:val="en-US"/>
-        </w:rPr>
-      </w:pPr>
-      <w:r>
-        <w:rPr>
-          <w:rFonts w:ascii="Times New Roman" w:hAnsi="Times New Roman"/>
-          <w:b/>
-          <w:bCs/>
-          <w:color w:val="000000" w:themeColor="text1"/>
-          <w:sz w:val="24"/>
-        </w:rPr>
-        <w:t>Листинг</w:t>
-      </w:r>
-      <w:r>
-        <w:rPr>
-          <w:rFonts w:ascii="Times New Roman" w:hAnsi="Times New Roman"/>
-          <w:b/>
-          <w:bCs/>
-          <w:color w:val="000000" w:themeColor="text1"/>
-          <w:sz w:val="24"/>
-          <w:lang w:val="en-US"/>
-        </w:rPr>
-        <w:t xml:space="preserve"> </w:t>
-      </w:r>
-      <w:r>
-        <w:rPr>
-          <w:rFonts w:ascii="Times New Roman" w:hAnsi="Times New Roman"/>
-          <w:b/>
-          <w:bCs/>
-          <w:color w:val="000000" w:themeColor="text1"/>
-          <w:sz w:val="24"/>
-        </w:rPr>
-        <w:t>программы</w:t>
-      </w:r>
-    </w:p>
-    <w:p>
-      <w:pPr>
-        <w:pStyle w:val="a3"/>
-        <w:spacing w:line="360" w:lineRule="auto"/>
-        <w:rPr>
-          <w:rFonts w:ascii="Consolas" w:hAnsi="Consolas"/>
-          <w:color w:val="000000" w:themeColor="text1"/>
-          <w:szCs w:val="20"/>
-          <w:lang w:val="en-US"/>
-        </w:rPr>
-      </w:pPr>
-      <w:r>
-        <w:rPr>
-          <w:rFonts w:ascii="Consolas" w:hAnsi="Consolas"/>
-          <w:color w:val="000000" w:themeColor="text1"/>
-          <w:szCs w:val="20"/>
-          <w:lang w:val="en-US"/>
-        </w:rPr>
-        <w:t>import csv</w:t>
-      </w:r>
-    </w:p>
-    <w:p>
-      <w:pPr>
-        <w:pStyle w:val="a3"/>
-        <w:spacing w:line="360" w:lineRule="auto"/>
-        <w:rPr>
-          <w:rFonts w:ascii="Consolas" w:hAnsi="Consolas"/>
-          <w:color w:val="000000" w:themeColor="text1"/>
-          <w:szCs w:val="20"/>
-          <w:lang w:val="en-US"/>
-        </w:rPr>
-      </w:pPr>
-      <w:r>
-        <w:rPr>
-          <w:rFonts w:ascii="Consolas" w:hAnsi="Consolas"/>
-          <w:color w:val="000000" w:themeColor="text1"/>
-          <w:szCs w:val="20"/>
-          <w:lang w:val="en-US"/>
-        </w:rPr>
-        <w:t>import requests</w:t>
-      </w:r>
-    </w:p>
-    <w:p>
-      <w:pPr>
-        <w:pStyle w:val="a3"/>
-        <w:spacing w:line="360" w:lineRule="auto"/>
-        <w:rPr>
-          <w:rFonts w:ascii="Consolas" w:hAnsi="Consolas"/>
-          <w:color w:val="000000" w:themeColor="text1"/>
-          <w:szCs w:val="20"/>
-          <w:lang w:val="en-US"/>
-        </w:rPr>
-      </w:pPr>
-      <w:r>
-        <w:rPr>
-          <w:rFonts w:ascii="Consolas" w:hAnsi="Consolas"/>
-          <w:color w:val="000000" w:themeColor="text1"/>
-          <w:szCs w:val="20"/>
-          <w:lang w:val="en-US"/>
-        </w:rPr>
-        <w:t>from bs4 import BeautifulSoup</w:t>
-      </w:r>
-    </w:p>
-    <w:p>
-      <w:pPr>
-        <w:pStyle w:val="a3"/>
-        <w:spacing w:line="360" w:lineRule="auto"/>
-        <w:rPr>
-          <w:rFonts w:ascii="Consolas" w:hAnsi="Consolas"/>
-          <w:color w:val="000000" w:themeColor="text1"/>
-          <w:szCs w:val="20"/>
-          <w:lang w:val="en-US"/>
-        </w:rPr>
-      </w:pPr>
-      <w:r>
-        <w:rPr>
-          <w:rFonts w:ascii="Consolas" w:hAnsi="Consolas"/>
-          <w:color w:val="000000" w:themeColor="text1"/>
-          <w:szCs w:val="20"/>
-          <w:lang w:val="en-US"/>
-        </w:rPr>
-        <w:t>from prettytable import PrettyTable</w:t>
-      </w:r>
-    </w:p>
-    <w:p>
-      <w:pPr>
-        <w:pStyle w:val="a3"/>
-        <w:spacing w:line="360" w:lineRule="auto"/>
-        <w:rPr>
-          <w:rFonts w:ascii="Consolas" w:hAnsi="Consolas"/>
-          <w:color w:val="000000" w:themeColor="text1"/>
-          <w:szCs w:val="20"/>
-          <w:lang w:val="en-US"/>
-        </w:rPr>
-      </w:pPr>
-      <w:r>
-        <w:rPr>
-          <w:rFonts w:ascii="Consolas" w:hAnsi="Consolas"/>
-          <w:color w:val="000000" w:themeColor="text1"/>
-          <w:szCs w:val="20"/>
-          <w:lang w:val="en-US"/>
-        </w:rPr>
-        <w:t>from requests.exceptions import ConnectionError, Timeout, TooManyRedirects</w:t>
-      </w:r>
-    </w:p>
-    <w:p>
-      <w:pPr>
-        <w:pStyle w:val="a3"/>
-        <w:spacing w:line="360" w:lineRule="auto"/>
-        <w:rPr>
-          <w:rFonts w:ascii="Consolas" w:hAnsi="Consolas"/>
-          <w:color w:val="000000" w:themeColor="text1"/>
-          <w:szCs w:val="20"/>
-          <w:lang w:val="en-US"/>
-        </w:rPr>
-      </w:pPr>
-    </w:p>
-    <w:p>
-      <w:pPr>
-        <w:pStyle w:val="a3"/>
-        <w:spacing w:line="360" w:lineRule="auto"/>
-        <w:rPr>
-          <w:rFonts w:ascii="Consolas" w:hAnsi="Consolas"/>
-          <w:color w:val="000000" w:themeColor="text1"/>
-          <w:szCs w:val="20"/>
-          <w:lang w:val="en-US"/>
-        </w:rPr>
-      </w:pPr>
-      <w:r>
-        <w:rPr>
-          <w:rFonts w:ascii="Consolas" w:hAnsi="Consolas"/>
-          <w:color w:val="000000" w:themeColor="text1"/>
-          <w:szCs w:val="20"/>
-          <w:lang w:val="en-US"/>
-        </w:rPr>
-        <w:t>def fill_struct_list():</w:t>
+        <w:t xml:space="preserve">    table = PrettyTable()</w:t>
+      </w:r>
+    </w:p>
+    <w:p>
+      <w:pPr>
+        <w:pStyle w:val="a3"/>
+        <w:spacing w:line="360" w:lineRule="auto"/>
+        <w:rPr>
+          <w:rFonts w:ascii="Consolas" w:hAnsi="Consolas"/>
+          <w:color w:val="000000" w:themeColor="text1"/>
+          <w:szCs w:val="20"/>
+          <w:lang w:val="en-US"/>
+        </w:rPr>
+      </w:pPr>
+      <w:r>
+        <w:rPr>
+          <w:rFonts w:ascii="Consolas" w:hAnsi="Consolas"/>
+          <w:color w:val="000000" w:themeColor="text1"/>
+          <w:szCs w:val="20"/>
+          <w:lang w:val="en-US"/>
+        </w:rPr>
+        <w:t xml:space="preserve">    table.field_names = ["Name", "Market_cap", "Price"]</w:t>
+      </w:r>
+    </w:p>
+    <w:p>
+      <w:pPr>
+        <w:pStyle w:val="a3"/>
+        <w:spacing w:line="360" w:lineRule="auto"/>
+        <w:rPr>
+          <w:rFonts w:ascii="Consolas" w:hAnsi="Consolas"/>
+          <w:color w:val="000000" w:themeColor="text1"/>
+          <w:szCs w:val="20"/>
+          <w:lang w:val="en-US"/>
+        </w:rPr>
+      </w:pPr>
+      <w:r>
+        <w:rPr>
+          <w:rFonts w:ascii="Consolas" w:hAnsi="Consolas"/>
+          <w:color w:val="000000" w:themeColor="text1"/>
+          <w:szCs w:val="20"/>
+          <w:lang w:val="en-US"/>
+        </w:rPr>
+        <w:t xml:space="preserve">    for i in struct_list:</w:t>
+      </w:r>
+    </w:p>
+    <w:p>
+      <w:pPr>
+        <w:pStyle w:val="a3"/>
+        <w:spacing w:line="360" w:lineRule="auto"/>
+        <w:rPr>
+          <w:rFonts w:ascii="Consolas" w:hAnsi="Consolas"/>
+          <w:color w:val="000000" w:themeColor="text1"/>
+          <w:szCs w:val="20"/>
+          <w:lang w:val="en-US"/>
+        </w:rPr>
+      </w:pPr>
+      <w:r>
+        <w:rPr>
+          <w:rFonts w:ascii="Consolas" w:hAnsi="Consolas"/>
+          <w:color w:val="000000" w:themeColor="text1"/>
+          <w:szCs w:val="20"/>
+          <w:lang w:val="en-US"/>
+        </w:rPr>
+        <w:t xml:space="preserve">        table.add_row([i["Name"], i["Market_cap"], i["Price"]])</w:t>
+      </w:r>
+    </w:p>
+    <w:p>
+      <w:pPr>
+        <w:pStyle w:val="a3"/>
+        <w:spacing w:line="360" w:lineRule="auto"/>
+        <w:rPr>
+          <w:rFonts w:ascii="Consolas" w:hAnsi="Consolas"/>
+          <w:color w:val="000000" w:themeColor="text1"/>
+          <w:szCs w:val="20"/>
+          <w:lang w:val="en-US"/>
+        </w:rPr>
+      </w:pPr>
+      <w:r>
+        <w:rPr>
+          <w:rFonts w:ascii="Consolas" w:hAnsi="Consolas"/>
+          <w:color w:val="000000" w:themeColor="text1"/>
+          <w:szCs w:val="20"/>
+          <w:lang w:val="en-US"/>
+        </w:rPr>
+        <w:t xml:space="preserve">    print(table)</w:t>
+      </w:r>
+    </w:p>
+    <w:p>
+      <w:pPr>
+        <w:pStyle w:val="a3"/>
+        <w:spacing w:line="360" w:lineRule="auto"/>
+        <w:rPr>
+          <w:rFonts w:ascii="Consolas" w:hAnsi="Consolas"/>
+          <w:color w:val="000000" w:themeColor="text1"/>
+          <w:szCs w:val="20"/>
+          <w:lang w:val="en-US"/>
+        </w:rPr>
+      </w:pPr>
+    </w:p>
+    <w:p>
+      <w:pPr>
+        <w:pStyle w:val="a3"/>
+        <w:spacing w:line="360" w:lineRule="auto"/>
+        <w:rPr>
+          <w:rFonts w:ascii="Consolas" w:hAnsi="Consolas"/>
+          <w:color w:val="000000" w:themeColor="text1"/>
+          <w:szCs w:val="20"/>
+          <w:lang w:val="en-US"/>
+        </w:rPr>
+      </w:pPr>
+      <w:r>
+        <w:rPr>
+          <w:rFonts w:ascii="Consolas" w:hAnsi="Consolas"/>
+          <w:color w:val="000000" w:themeColor="text1"/>
+          <w:szCs w:val="20"/>
+          <w:lang w:val="en-US"/>
+        </w:rPr>
+        <w:t>def search_table(struct_list):</w:t>
+      </w:r>
+    </w:p>
+    <w:p>
+      <w:pPr>
+        <w:pStyle w:val="a3"/>
+        <w:spacing w:line="360" w:lineRule="auto"/>
+        <w:rPr>
+          <w:rFonts w:ascii="Consolas" w:hAnsi="Consolas"/>
+          <w:color w:val="000000" w:themeColor="text1"/>
+          <w:szCs w:val="20"/>
+          <w:lang w:val="en-US"/>
+        </w:rPr>
+      </w:pPr>
+      <w:r>
+        <w:rPr>
+          <w:rFonts w:ascii="Consolas" w:hAnsi="Consolas"/>
+          <w:color w:val="000000" w:themeColor="text1"/>
+          <w:szCs w:val="20"/>
+          <w:lang w:val="en-US"/>
+        </w:rPr>
+        <w:t xml:space="preserve">    </w:t>
+      </w:r>
+      <w:r>
+        <w:rPr>
+          <w:rFonts w:ascii="Consolas" w:hAnsi="Consolas"/>
+          <w:color w:val="000000" w:themeColor="text1"/>
+          <w:szCs w:val="20"/>
+          <w:lang w:val="en-US"/>
+        </w:rPr>
+        <w:t>print("Write key for search")</w:t>
+      </w:r>
+    </w:p>
+    <w:p>
+      <w:pPr>
+        <w:pStyle w:val="a3"/>
+        <w:spacing w:line="360" w:lineRule="auto"/>
+        <w:rPr>
+          <w:rFonts w:ascii="Consolas" w:hAnsi="Consolas"/>
+          <w:color w:val="000000" w:themeColor="text1"/>
+          <w:szCs w:val="20"/>
+          <w:lang w:val="en-US"/>
+        </w:rPr>
+      </w:pPr>
+      <w:r>
+        <w:rPr>
+          <w:rFonts w:ascii="Consolas" w:hAnsi="Consolas"/>
+          <w:color w:val="000000" w:themeColor="text1"/>
+          <w:szCs w:val="20"/>
+          <w:lang w:val="en-US"/>
+        </w:rPr>
+        <w:t xml:space="preserve">    key = input()</w:t>
+      </w:r>
+    </w:p>
+    <w:p>
+      <w:pPr>
+        <w:pStyle w:val="a3"/>
+        <w:spacing w:line="360" w:lineRule="auto"/>
+        <w:rPr>
+          <w:rFonts w:ascii="Consolas" w:hAnsi="Consolas"/>
+          <w:color w:val="000000" w:themeColor="text1"/>
+          <w:szCs w:val="20"/>
+          <w:lang w:val="en-US"/>
+        </w:rPr>
+      </w:pPr>
+      <w:r>
+        <w:rPr>
+          <w:rFonts w:ascii="Consolas" w:hAnsi="Consolas"/>
+          <w:color w:val="000000" w:themeColor="text1"/>
+          <w:szCs w:val="20"/>
+          <w:lang w:val="en-US"/>
+        </w:rPr>
+        <w:t xml:space="preserve">    fined_elements_arr = []</w:t>
+      </w:r>
+    </w:p>
+    <w:p>
+      <w:pPr>
+        <w:pStyle w:val="a3"/>
+        <w:spacing w:line="360" w:lineRule="auto"/>
+        <w:rPr>
+          <w:rFonts w:ascii="Consolas" w:hAnsi="Consolas"/>
+          <w:color w:val="000000" w:themeColor="text1"/>
+          <w:szCs w:val="20"/>
+          <w:lang w:val="en-US"/>
+        </w:rPr>
+      </w:pPr>
+      <w:r>
+        <w:rPr>
+          <w:rFonts w:ascii="Consolas" w:hAnsi="Consolas"/>
+          <w:color w:val="000000" w:themeColor="text1"/>
+          <w:szCs w:val="20"/>
+          <w:lang w:val="en-US"/>
+        </w:rPr>
+        <w:t xml:space="preserve">    for i in  struct_list:</w:t>
+      </w:r>
+    </w:p>
+    <w:p>
+      <w:pPr>
+        <w:pStyle w:val="a3"/>
+        <w:spacing w:line="360" w:lineRule="auto"/>
+        <w:rPr>
+          <w:rFonts w:ascii="Consolas" w:hAnsi="Consolas"/>
+          <w:color w:val="000000" w:themeColor="text1"/>
+          <w:szCs w:val="20"/>
+          <w:lang w:val="en-US"/>
+        </w:rPr>
+      </w:pPr>
+      <w:r>
+        <w:rPr>
+          <w:rFonts w:ascii="Consolas" w:hAnsi="Consolas"/>
+          <w:color w:val="000000" w:themeColor="text1"/>
+          <w:szCs w:val="20"/>
+          <w:lang w:val="en-US"/>
+        </w:rPr>
+        <w:t xml:space="preserve">        if i["Name"] == key:</w:t>
+      </w:r>
+    </w:p>
+    <w:p>
+      <w:pPr>
+        <w:pStyle w:val="a3"/>
+        <w:spacing w:line="360" w:lineRule="auto"/>
+        <w:rPr>
+          <w:rFonts w:ascii="Consolas" w:hAnsi="Consolas"/>
+          <w:color w:val="000000" w:themeColor="text1"/>
+          <w:szCs w:val="20"/>
+          <w:lang w:val="en-US"/>
+        </w:rPr>
+      </w:pPr>
+      <w:r>
+        <w:rPr>
+          <w:rFonts w:ascii="Consolas" w:hAnsi="Consolas"/>
+          <w:color w:val="000000" w:themeColor="text1"/>
+          <w:szCs w:val="20"/>
+          <w:lang w:val="en-US"/>
+        </w:rPr>
+        <w:t xml:space="preserve">            fined_elements_arr.append(i)</w:t>
+      </w:r>
+    </w:p>
+    <w:p>
+      <w:pPr>
+        <w:pStyle w:val="a3"/>
+        <w:spacing w:line="360" w:lineRule="auto"/>
+        <w:rPr>
+          <w:rFonts w:ascii="Consolas" w:hAnsi="Consolas"/>
+          <w:color w:val="000000" w:themeColor="text1"/>
+          <w:szCs w:val="20"/>
+          <w:lang w:val="en-US"/>
+        </w:rPr>
+      </w:pPr>
+    </w:p>
+    <w:p>
+      <w:pPr>
+        <w:pStyle w:val="a3"/>
+        <w:spacing w:line="360" w:lineRule="auto"/>
+        <w:rPr>
+          <w:rFonts w:ascii="Consolas" w:hAnsi="Consolas"/>
+          <w:color w:val="000000" w:themeColor="text1"/>
+          <w:szCs w:val="20"/>
+          <w:lang w:val="en-US"/>
+        </w:rPr>
+      </w:pPr>
+      <w:r>
+        <w:rPr>
+          <w:rFonts w:ascii="Consolas" w:hAnsi="Consolas"/>
+          <w:color w:val="000000" w:themeColor="text1"/>
+          <w:szCs w:val="20"/>
+          <w:lang w:val="en-US"/>
+        </w:rPr>
+        <w:t xml:space="preserve">    return fined_elements_arr</w:t>
+      </w:r>
+    </w:p>
+    <w:p>
+      <w:pPr>
+        <w:pStyle w:val="a3"/>
+        <w:spacing w:line="360" w:lineRule="auto"/>
+        <w:rPr>
+          <w:rFonts w:ascii="Consolas" w:hAnsi="Consolas"/>
+          <w:color w:val="000000" w:themeColor="text1"/>
+          <w:szCs w:val="20"/>
+          <w:lang w:val="en-US"/>
+        </w:rPr>
+      </w:pPr>
+    </w:p>
+    <w:p>
+      <w:pPr>
+        <w:pStyle w:val="a3"/>
+        <w:spacing w:line="360" w:lineRule="auto"/>
+        <w:rPr>
+          <w:rFonts w:ascii="Consolas" w:hAnsi="Consolas"/>
+          <w:color w:val="000000" w:themeColor="text1"/>
+          <w:szCs w:val="20"/>
+          <w:lang w:val="en-US"/>
+        </w:rPr>
+      </w:pPr>
+      <w:r>
+        <w:rPr>
+          <w:rFonts w:ascii="Consolas" w:hAnsi="Consolas"/>
+          <w:color w:val="000000" w:themeColor="text1"/>
+          <w:szCs w:val="20"/>
+          <w:lang w:val="en-US"/>
+        </w:rPr>
+        <w:t>def parse_site():</w:t>
       </w:r>
     </w:p>
     <w:p>
@@ -5067,6 +5747,27 @@
           <w:szCs w:val="20"/>
           <w:lang w:val="en-US"/>
         </w:rPr>
+        <w:t xml:space="preserve">    headers = {"User-Agent": "Mozilla/5.0 (Windows NT 10.0; Win64; x64) AppleWebKit/537.36 (KHTML, like Gecko) Chrome/99.0.4844.84 Safari/537.36 OPR/85.0.4341.79"}</w:t>
+      </w:r>
+    </w:p>
+    <w:p>
+      <w:pPr>
+        <w:pStyle w:val="a3"/>
+        <w:spacing w:line="360" w:lineRule="auto"/>
+        <w:rPr>
+          <w:rFonts w:ascii="Consolas" w:hAnsi="Consolas"/>
+          <w:color w:val="000000" w:themeColor="text1"/>
+          <w:szCs w:val="20"/>
+          <w:lang w:val="en-US"/>
+        </w:rPr>
+      </w:pPr>
+      <w:r>
+        <w:rPr>
+          <w:rFonts w:ascii="Consolas" w:hAnsi="Consolas"/>
+          <w:color w:val="000000" w:themeColor="text1"/>
+          <w:szCs w:val="20"/>
+          <w:lang w:val="en-US"/>
+        </w:rPr>
         <w:t xml:space="preserve">    try:</w:t>
       </w:r>
     </w:p>
@@ -5088,70 +5789,224 @@
           <w:szCs w:val="20"/>
           <w:lang w:val="en-US"/>
         </w:rPr>
-        <w:t xml:space="preserve">        file_path = open("currencies22.csv", "r")</w:t>
-      </w:r>
-    </w:p>
-    <w:p>
-      <w:pPr>
-        <w:pStyle w:val="a3"/>
-        <w:spacing w:line="360" w:lineRule="auto"/>
-        <w:rPr>
-          <w:rFonts w:ascii="Consolas" w:hAnsi="Consolas"/>
-          <w:color w:val="000000" w:themeColor="text1"/>
-          <w:szCs w:val="20"/>
-          <w:lang w:val="en-US"/>
-        </w:rPr>
-      </w:pPr>
-      <w:r>
-        <w:rPr>
-          <w:rFonts w:ascii="Consolas" w:hAnsi="Consolas"/>
-          <w:color w:val="000000" w:themeColor="text1"/>
-          <w:szCs w:val="20"/>
-          <w:lang w:val="en-US"/>
-        </w:rPr>
-        <w:t xml:space="preserve">        table = csv.reader(file_path, delimiter=';')</w:t>
-      </w:r>
-    </w:p>
-    <w:p>
-      <w:pPr>
-        <w:pStyle w:val="a3"/>
-        <w:spacing w:line="360" w:lineRule="auto"/>
-        <w:rPr>
-          <w:rFonts w:ascii="Consolas" w:hAnsi="Consolas"/>
-          <w:color w:val="000000" w:themeColor="text1"/>
-          <w:szCs w:val="20"/>
-          <w:lang w:val="en-US"/>
-        </w:rPr>
-      </w:pPr>
-      <w:r>
-        <w:rPr>
-          <w:rFonts w:ascii="Consolas" w:hAnsi="Consolas"/>
-          <w:color w:val="000000" w:themeColor="text1"/>
-          <w:szCs w:val="20"/>
-          <w:lang w:val="en-US"/>
-        </w:rPr>
-        <w:t xml:space="preserve">        for i in table:</w:t>
-      </w:r>
-    </w:p>
-    <w:p>
-      <w:pPr>
-        <w:pStyle w:val="a3"/>
-        <w:spacing w:line="360" w:lineRule="auto"/>
-        <w:rPr>
-          <w:rFonts w:ascii="Consolas" w:hAnsi="Consolas"/>
-          <w:color w:val="000000" w:themeColor="text1"/>
-          <w:szCs w:val="20"/>
-          <w:lang w:val="en-US"/>
-        </w:rPr>
-      </w:pPr>
-      <w:r>
-        <w:rPr>
-          <w:rFonts w:ascii="Consolas" w:hAnsi="Consolas"/>
-          <w:color w:val="000000" w:themeColor="text1"/>
-          <w:szCs w:val="20"/>
-          <w:lang w:val="en-US"/>
-        </w:rPr>
-        <w:t xml:space="preserve">            item = {"Name": i[0], "Market_cap": i[1], "Price": i[2]}</w:t>
+        <w:t xml:space="preserve">        response = requests.get(url="https://coinmarketcap.com", headers=headers)</w:t>
+      </w:r>
+    </w:p>
+    <w:p>
+      <w:pPr>
+        <w:pStyle w:val="a3"/>
+        <w:spacing w:line="360" w:lineRule="auto"/>
+        <w:rPr>
+          <w:rFonts w:ascii="Consolas" w:hAnsi="Consolas"/>
+          <w:color w:val="000000" w:themeColor="text1"/>
+          <w:szCs w:val="20"/>
+        </w:rPr>
+      </w:pPr>
+      <w:r>
+        <w:rPr>
+          <w:rFonts w:ascii="Consolas" w:hAnsi="Consolas"/>
+          <w:color w:val="000000" w:themeColor="text1"/>
+          <w:szCs w:val="20"/>
+          <w:lang w:val="en-US"/>
+        </w:rPr>
+        <w:t xml:space="preserve">        print</w:t>
+      </w:r>
+      <w:r>
+        <w:rPr>
+          <w:rFonts w:ascii="Consolas" w:hAnsi="Consolas"/>
+          <w:color w:val="000000" w:themeColor="text1"/>
+          <w:szCs w:val="20"/>
+        </w:rPr>
+        <w:t>(</w:t>
+      </w:r>
+      <w:r>
+        <w:rPr>
+          <w:rFonts w:ascii="Consolas" w:hAnsi="Consolas"/>
+          <w:color w:val="000000" w:themeColor="text1"/>
+          <w:szCs w:val="20"/>
+          <w:lang w:val="en-US"/>
+        </w:rPr>
+        <w:t>response</w:t>
+      </w:r>
+      <w:r>
+        <w:rPr>
+          <w:rFonts w:ascii="Consolas" w:hAnsi="Consolas"/>
+          <w:color w:val="000000" w:themeColor="text1"/>
+          <w:szCs w:val="20"/>
+        </w:rPr>
+        <w:t xml:space="preserve">) # </w:t>
+      </w:r>
+      <w:r>
+        <w:rPr>
+          <w:rFonts w:ascii="Consolas" w:hAnsi="Consolas"/>
+          <w:color w:val="000000" w:themeColor="text1"/>
+          <w:szCs w:val="20"/>
+          <w:lang w:val="en-US"/>
+        </w:rPr>
+        <w:t>Response</w:t>
+      </w:r>
+      <w:r>
+        <w:rPr>
+          <w:rFonts w:ascii="Consolas" w:hAnsi="Consolas"/>
+          <w:color w:val="000000" w:themeColor="text1"/>
+          <w:szCs w:val="20"/>
+        </w:rPr>
+        <w:t xml:space="preserve"> [200] - ответ: успешно полуили ответ с сервера и зашли на него</w:t>
+      </w:r>
+    </w:p>
+    <w:p>
+      <w:pPr>
+        <w:pStyle w:val="a3"/>
+        <w:spacing w:line="360" w:lineRule="auto"/>
+        <w:rPr>
+          <w:rFonts w:ascii="Consolas" w:hAnsi="Consolas"/>
+          <w:color w:val="000000" w:themeColor="text1"/>
+          <w:szCs w:val="20"/>
+          <w:lang w:val="en-US"/>
+        </w:rPr>
+      </w:pPr>
+      <w:r>
+        <w:rPr>
+          <w:rFonts w:ascii="Consolas" w:hAnsi="Consolas"/>
+          <w:color w:val="000000" w:themeColor="text1"/>
+          <w:szCs w:val="20"/>
+        </w:rPr>
+        <w:t xml:space="preserve">        </w:t>
+      </w:r>
+      <w:r>
+        <w:rPr>
+          <w:rFonts w:ascii="Consolas" w:hAnsi="Consolas"/>
+          <w:color w:val="000000" w:themeColor="text1"/>
+          <w:szCs w:val="20"/>
+          <w:lang w:val="en-US"/>
+        </w:rPr>
+        <w:t>soup = BeautifulSoup(response.text, "lxml")</w:t>
+      </w:r>
+    </w:p>
+    <w:p>
+      <w:pPr>
+        <w:pStyle w:val="a3"/>
+        <w:spacing w:line="360" w:lineRule="auto"/>
+        <w:rPr>
+          <w:rFonts w:ascii="Consolas" w:hAnsi="Consolas"/>
+          <w:color w:val="000000" w:themeColor="text1"/>
+          <w:szCs w:val="20"/>
+          <w:lang w:val="en-US"/>
+        </w:rPr>
+      </w:pPr>
+      <w:r>
+        <w:rPr>
+          <w:rFonts w:ascii="Consolas" w:hAnsi="Consolas"/>
+          <w:color w:val="000000" w:themeColor="text1"/>
+          <w:szCs w:val="20"/>
+          <w:lang w:val="en-US"/>
+        </w:rPr>
+        <w:t xml:space="preserve">        html_table = soup.find("tbody")</w:t>
+      </w:r>
+    </w:p>
+    <w:p>
+      <w:pPr>
+        <w:pStyle w:val="a3"/>
+        <w:spacing w:line="360" w:lineRule="auto"/>
+        <w:rPr>
+          <w:rFonts w:ascii="Consolas" w:hAnsi="Consolas"/>
+          <w:color w:val="000000" w:themeColor="text1"/>
+          <w:szCs w:val="20"/>
+          <w:lang w:val="en-US"/>
+        </w:rPr>
+      </w:pPr>
+      <w:r>
+        <w:rPr>
+          <w:rFonts w:ascii="Consolas" w:hAnsi="Consolas"/>
+          <w:color w:val="000000" w:themeColor="text1"/>
+          <w:szCs w:val="20"/>
+          <w:lang w:val="en-US"/>
+        </w:rPr>
+        <w:t xml:space="preserve">        name_arr = html_table.find_all("p", class_="sc-1eb5slv-0 iworPT")</w:t>
+      </w:r>
+    </w:p>
+    <w:p>
+      <w:pPr>
+        <w:pStyle w:val="a3"/>
+        <w:spacing w:line="360" w:lineRule="auto"/>
+        <w:rPr>
+          <w:rFonts w:ascii="Consolas" w:hAnsi="Consolas"/>
+          <w:color w:val="000000" w:themeColor="text1"/>
+          <w:szCs w:val="20"/>
+          <w:lang w:val="en-US"/>
+        </w:rPr>
+      </w:pPr>
+      <w:r>
+        <w:rPr>
+          <w:rFonts w:ascii="Consolas" w:hAnsi="Consolas"/>
+          <w:color w:val="000000" w:themeColor="text1"/>
+          <w:szCs w:val="20"/>
+          <w:lang w:val="en-US"/>
+        </w:rPr>
+        <w:t xml:space="preserve">        market_cap_arr = html_table.find_all("span", class_="sc-1ow4cwt-1 ieFnWP")</w:t>
+      </w:r>
+    </w:p>
+    <w:p>
+      <w:pPr>
+        <w:pStyle w:val="a3"/>
+        <w:spacing w:line="360" w:lineRule="auto"/>
+        <w:rPr>
+          <w:rFonts w:ascii="Consolas" w:hAnsi="Consolas"/>
+          <w:color w:val="000000" w:themeColor="text1"/>
+          <w:szCs w:val="20"/>
+          <w:lang w:val="en-US"/>
+        </w:rPr>
+      </w:pPr>
+      <w:r>
+        <w:rPr>
+          <w:rFonts w:ascii="Consolas" w:hAnsi="Consolas"/>
+          <w:color w:val="000000" w:themeColor="text1"/>
+          <w:szCs w:val="20"/>
+          <w:lang w:val="en-US"/>
+        </w:rPr>
+        <w:t xml:space="preserve">        price_arr = html_table.find_all("div", class_="sc-131di3y-0 cLgOOr")</w:t>
+      </w:r>
+    </w:p>
+    <w:p>
+      <w:pPr>
+        <w:pStyle w:val="a3"/>
+        <w:spacing w:line="360" w:lineRule="auto"/>
+        <w:rPr>
+          <w:rFonts w:ascii="Consolas" w:hAnsi="Consolas"/>
+          <w:color w:val="000000" w:themeColor="text1"/>
+          <w:szCs w:val="20"/>
+          <w:lang w:val="en-US"/>
+        </w:rPr>
+      </w:pPr>
+      <w:r>
+        <w:rPr>
+          <w:rFonts w:ascii="Consolas" w:hAnsi="Consolas"/>
+          <w:color w:val="000000" w:themeColor="text1"/>
+          <w:szCs w:val="20"/>
+          <w:lang w:val="en-US"/>
+        </w:rPr>
+        <w:t xml:space="preserve">        for i in range(len(name_arr)):</w:t>
+      </w:r>
+    </w:p>
+    <w:p>
+      <w:pPr>
+        <w:pStyle w:val="a3"/>
+        <w:spacing w:line="360" w:lineRule="auto"/>
+        <w:rPr>
+          <w:rFonts w:ascii="Consolas" w:hAnsi="Consolas"/>
+          <w:color w:val="000000" w:themeColor="text1"/>
+          <w:szCs w:val="20"/>
+          <w:lang w:val="en-US"/>
+        </w:rPr>
+      </w:pPr>
+      <w:r>
+        <w:rPr>
+          <w:rFonts w:ascii="Consolas" w:hAnsi="Consolas"/>
+          <w:color w:val="000000" w:themeColor="text1"/>
+          <w:szCs w:val="20"/>
+          <w:lang w:val="en-US"/>
+        </w:rPr>
+        <w:t xml:space="preserve">            item = {"Name": name_arr[i].text, "Market_cap": market_cap_arr[i].text, "Price": price_arr[i].text}</w:t>
       </w:r>
     </w:p>
     <w:p>
@@ -5193,49 +6048,28 @@
           <w:szCs w:val="20"/>
           <w:lang w:val="en-US"/>
         </w:rPr>
-        <w:t xml:space="preserve">        file_path.close()</w:t>
-      </w:r>
-    </w:p>
-    <w:p>
-      <w:pPr>
-        <w:pStyle w:val="a3"/>
-        <w:spacing w:line="360" w:lineRule="auto"/>
-        <w:rPr>
-          <w:rFonts w:ascii="Consolas" w:hAnsi="Consolas"/>
-          <w:color w:val="000000" w:themeColor="text1"/>
-          <w:szCs w:val="20"/>
-          <w:lang w:val="en-US"/>
-        </w:rPr>
-      </w:pPr>
-      <w:r>
-        <w:rPr>
-          <w:rFonts w:ascii="Consolas" w:hAnsi="Consolas"/>
-          <w:color w:val="000000" w:themeColor="text1"/>
-          <w:szCs w:val="20"/>
-          <w:lang w:val="en-US"/>
-        </w:rPr>
-        <w:t xml:space="preserve">    except FileNotFoundError:</w:t>
-      </w:r>
-    </w:p>
-    <w:p>
-      <w:pPr>
-        <w:pStyle w:val="a3"/>
-        <w:spacing w:line="360" w:lineRule="auto"/>
-        <w:rPr>
-          <w:rFonts w:ascii="Consolas" w:hAnsi="Consolas"/>
-          <w:color w:val="000000" w:themeColor="text1"/>
-          <w:szCs w:val="20"/>
-          <w:lang w:val="en-US"/>
-        </w:rPr>
-      </w:pPr>
-      <w:r>
-        <w:rPr>
-          <w:rFonts w:ascii="Consolas" w:hAnsi="Consolas"/>
-          <w:color w:val="000000" w:themeColor="text1"/>
-          <w:szCs w:val="20"/>
-          <w:lang w:val="en-US"/>
-        </w:rPr>
-        <w:t xml:space="preserve">        print("No file")</w:t>
+        <w:t xml:space="preserve">    except(ConnectionError, Timeout, TooManyRedirects) as exp:</w:t>
+      </w:r>
+    </w:p>
+    <w:p>
+      <w:pPr>
+        <w:pStyle w:val="a3"/>
+        <w:spacing w:line="360" w:lineRule="auto"/>
+        <w:rPr>
+          <w:rFonts w:ascii="Consolas" w:hAnsi="Consolas"/>
+          <w:color w:val="000000" w:themeColor="text1"/>
+          <w:szCs w:val="20"/>
+          <w:lang w:val="en-US"/>
+        </w:rPr>
+      </w:pPr>
+      <w:r>
+        <w:rPr>
+          <w:rFonts w:ascii="Consolas" w:hAnsi="Consolas"/>
+          <w:color w:val="000000" w:themeColor="text1"/>
+          <w:szCs w:val="20"/>
+          <w:lang w:val="en-US"/>
+        </w:rPr>
+        <w:t xml:space="preserve">        print("Error", exp, sep=":")</w:t>
       </w:r>
     </w:p>
     <w:p>
@@ -5301,70 +6135,49 @@
           <w:szCs w:val="20"/>
           <w:lang w:val="en-US"/>
         </w:rPr>
-        <w:t>def print_table(struct_list):</w:t>
-      </w:r>
-    </w:p>
-    <w:p>
-      <w:pPr>
-        <w:pStyle w:val="a3"/>
-        <w:spacing w:line="360" w:lineRule="auto"/>
-        <w:rPr>
-          <w:rFonts w:ascii="Consolas" w:hAnsi="Consolas"/>
-          <w:color w:val="000000" w:themeColor="text1"/>
-          <w:szCs w:val="20"/>
-          <w:lang w:val="en-US"/>
-        </w:rPr>
-      </w:pPr>
-      <w:r>
-        <w:rPr>
-          <w:rFonts w:ascii="Consolas" w:hAnsi="Consolas"/>
-          <w:color w:val="000000" w:themeColor="text1"/>
-          <w:szCs w:val="20"/>
-          <w:lang w:val="en-US"/>
-        </w:rPr>
-        <w:t xml:space="preserve">    table = PrettyTable()</w:t>
-      </w:r>
-    </w:p>
-    <w:p>
-      <w:pPr>
-        <w:pStyle w:val="a3"/>
-        <w:spacing w:line="360" w:lineRule="auto"/>
-        <w:rPr>
-          <w:rFonts w:ascii="Consolas" w:hAnsi="Consolas"/>
-          <w:color w:val="000000" w:themeColor="text1"/>
-          <w:szCs w:val="20"/>
-          <w:lang w:val="en-US"/>
-        </w:rPr>
-      </w:pPr>
-      <w:r>
-        <w:rPr>
-          <w:rFonts w:ascii="Consolas" w:hAnsi="Consolas"/>
-          <w:color w:val="000000" w:themeColor="text1"/>
-          <w:szCs w:val="20"/>
-          <w:lang w:val="en-US"/>
-        </w:rPr>
-        <w:t xml:space="preserve">    table.field_names = ["Name", "Market_cap", "Price"]</w:t>
-      </w:r>
-    </w:p>
-    <w:p>
-      <w:pPr>
-        <w:pStyle w:val="a3"/>
-        <w:spacing w:line="360" w:lineRule="auto"/>
-        <w:rPr>
-          <w:rFonts w:ascii="Consolas" w:hAnsi="Consolas"/>
-          <w:color w:val="000000" w:themeColor="text1"/>
-          <w:szCs w:val="20"/>
-          <w:lang w:val="en-US"/>
-        </w:rPr>
-      </w:pPr>
-      <w:r>
-        <w:rPr>
-          <w:rFonts w:ascii="Consolas" w:hAnsi="Consolas"/>
-          <w:color w:val="000000" w:themeColor="text1"/>
-          <w:szCs w:val="20"/>
-          <w:lang w:val="en-US"/>
-        </w:rPr>
-        <w:t xml:space="preserve">    for i in struct_list:</w:t>
+        <w:t>def main():</w:t>
+      </w:r>
+    </w:p>
+    <w:p>
+      <w:pPr>
+        <w:pStyle w:val="a3"/>
+        <w:spacing w:line="360" w:lineRule="auto"/>
+        <w:rPr>
+          <w:rFonts w:ascii="Consolas" w:hAnsi="Consolas"/>
+          <w:color w:val="000000" w:themeColor="text1"/>
+          <w:szCs w:val="20"/>
+          <w:lang w:val="en-US"/>
+        </w:rPr>
+      </w:pPr>
+      <w:r>
+        <w:rPr>
+          <w:rFonts w:ascii="Consolas" w:hAnsi="Consolas"/>
+          <w:color w:val="000000" w:themeColor="text1"/>
+          <w:szCs w:val="20"/>
+          <w:lang w:val="en-US"/>
+        </w:rPr>
+        <w:t xml:space="preserve">    print("Write programm mode:",</w:t>
+      </w:r>
+    </w:p>
+    <w:p>
+      <w:pPr>
+        <w:pStyle w:val="a3"/>
+        <w:spacing w:line="360" w:lineRule="auto"/>
+        <w:rPr>
+          <w:rFonts w:ascii="Consolas" w:hAnsi="Consolas"/>
+          <w:color w:val="000000" w:themeColor="text1"/>
+          <w:szCs w:val="20"/>
+          <w:lang w:val="en-US"/>
+        </w:rPr>
+      </w:pPr>
+      <w:r>
+        <w:rPr>
+          <w:rFonts w:ascii="Consolas" w:hAnsi="Consolas"/>
+          <w:color w:val="000000" w:themeColor="text1"/>
+          <w:szCs w:val="20"/>
+          <w:lang w:val="en-US"/>
+        </w:rPr>
+        <w:t xml:space="preserve">          "1 - Read from file.",</w:t>
       </w:r>
     </w:p>
     <w:p>
@@ -5386,754 +6199,6 @@
           <w:lang w:val="en-US"/>
         </w:rPr>
         <w:lastRenderedPageBreak/>
-        <w:t xml:space="preserve">        table.add_row([i["Name"], i["Market_cap"], i["Price"]])</w:t>
-      </w:r>
-    </w:p>
-    <w:p>
-      <w:pPr>
-        <w:pStyle w:val="a3"/>
-        <w:spacing w:line="360" w:lineRule="auto"/>
-        <w:rPr>
-          <w:rFonts w:ascii="Consolas" w:hAnsi="Consolas"/>
-          <w:color w:val="000000" w:themeColor="text1"/>
-          <w:szCs w:val="20"/>
-          <w:lang w:val="en-US"/>
-        </w:rPr>
-      </w:pPr>
-      <w:r>
-        <w:rPr>
-          <w:rFonts w:ascii="Consolas" w:hAnsi="Consolas"/>
-          <w:color w:val="000000" w:themeColor="text1"/>
-          <w:szCs w:val="20"/>
-          <w:lang w:val="en-US"/>
-        </w:rPr>
-        <w:t xml:space="preserve">    print(table)</w:t>
-      </w:r>
-    </w:p>
-    <w:p>
-      <w:pPr>
-        <w:pStyle w:val="a3"/>
-        <w:spacing w:line="360" w:lineRule="auto"/>
-        <w:rPr>
-          <w:rFonts w:ascii="Consolas" w:hAnsi="Consolas"/>
-          <w:color w:val="000000" w:themeColor="text1"/>
-          <w:szCs w:val="20"/>
-          <w:lang w:val="en-US"/>
-        </w:rPr>
-      </w:pPr>
-    </w:p>
-    <w:p>
-      <w:pPr>
-        <w:pStyle w:val="a3"/>
-        <w:spacing w:line="360" w:lineRule="auto"/>
-        <w:rPr>
-          <w:rFonts w:ascii="Consolas" w:hAnsi="Consolas"/>
-          <w:color w:val="000000" w:themeColor="text1"/>
-          <w:szCs w:val="20"/>
-          <w:lang w:val="en-US"/>
-        </w:rPr>
-      </w:pPr>
-      <w:r>
-        <w:rPr>
-          <w:rFonts w:ascii="Consolas" w:hAnsi="Consolas"/>
-          <w:color w:val="000000" w:themeColor="text1"/>
-          <w:szCs w:val="20"/>
-          <w:lang w:val="en-US"/>
-        </w:rPr>
-        <w:t>def search_table(struct_list):</w:t>
-      </w:r>
-    </w:p>
-    <w:p>
-      <w:pPr>
-        <w:pStyle w:val="a3"/>
-        <w:spacing w:line="360" w:lineRule="auto"/>
-        <w:rPr>
-          <w:rFonts w:ascii="Consolas" w:hAnsi="Consolas"/>
-          <w:color w:val="000000" w:themeColor="text1"/>
-          <w:szCs w:val="20"/>
-          <w:lang w:val="en-US"/>
-        </w:rPr>
-      </w:pPr>
-      <w:r>
-        <w:rPr>
-          <w:rFonts w:ascii="Consolas" w:hAnsi="Consolas"/>
-          <w:color w:val="000000" w:themeColor="text1"/>
-          <w:szCs w:val="20"/>
-          <w:lang w:val="en-US"/>
-        </w:rPr>
-        <w:t xml:space="preserve">    </w:t>
-      </w:r>
-      <w:r>
-        <w:rPr>
-          <w:rFonts w:ascii="Consolas" w:hAnsi="Consolas"/>
-          <w:color w:val="000000" w:themeColor="text1"/>
-          <w:szCs w:val="20"/>
-          <w:lang w:val="en-US"/>
-        </w:rPr>
-        <w:t>print("Write key for search")</w:t>
-      </w:r>
-    </w:p>
-    <w:p>
-      <w:pPr>
-        <w:pStyle w:val="a3"/>
-        <w:spacing w:line="360" w:lineRule="auto"/>
-        <w:rPr>
-          <w:rFonts w:ascii="Consolas" w:hAnsi="Consolas"/>
-          <w:color w:val="000000" w:themeColor="text1"/>
-          <w:szCs w:val="20"/>
-          <w:lang w:val="en-US"/>
-        </w:rPr>
-      </w:pPr>
-      <w:r>
-        <w:rPr>
-          <w:rFonts w:ascii="Consolas" w:hAnsi="Consolas"/>
-          <w:color w:val="000000" w:themeColor="text1"/>
-          <w:szCs w:val="20"/>
-          <w:lang w:val="en-US"/>
-        </w:rPr>
-        <w:t xml:space="preserve">    key = input()</w:t>
-      </w:r>
-    </w:p>
-    <w:p>
-      <w:pPr>
-        <w:pStyle w:val="a3"/>
-        <w:spacing w:line="360" w:lineRule="auto"/>
-        <w:rPr>
-          <w:rFonts w:ascii="Consolas" w:hAnsi="Consolas"/>
-          <w:color w:val="000000" w:themeColor="text1"/>
-          <w:szCs w:val="20"/>
-          <w:lang w:val="en-US"/>
-        </w:rPr>
-      </w:pPr>
-      <w:r>
-        <w:rPr>
-          <w:rFonts w:ascii="Consolas" w:hAnsi="Consolas"/>
-          <w:color w:val="000000" w:themeColor="text1"/>
-          <w:szCs w:val="20"/>
-          <w:lang w:val="en-US"/>
-        </w:rPr>
-        <w:t xml:space="preserve">    fined_elements_arr = []</w:t>
-      </w:r>
-    </w:p>
-    <w:p>
-      <w:pPr>
-        <w:pStyle w:val="a3"/>
-        <w:spacing w:line="360" w:lineRule="auto"/>
-        <w:rPr>
-          <w:rFonts w:ascii="Consolas" w:hAnsi="Consolas"/>
-          <w:color w:val="000000" w:themeColor="text1"/>
-          <w:szCs w:val="20"/>
-          <w:lang w:val="en-US"/>
-        </w:rPr>
-      </w:pPr>
-      <w:r>
-        <w:rPr>
-          <w:rFonts w:ascii="Consolas" w:hAnsi="Consolas"/>
-          <w:color w:val="000000" w:themeColor="text1"/>
-          <w:szCs w:val="20"/>
-          <w:lang w:val="en-US"/>
-        </w:rPr>
-        <w:t xml:space="preserve">    for i in  struct_list:</w:t>
-      </w:r>
-    </w:p>
-    <w:p>
-      <w:pPr>
-        <w:pStyle w:val="a3"/>
-        <w:spacing w:line="360" w:lineRule="auto"/>
-        <w:rPr>
-          <w:rFonts w:ascii="Consolas" w:hAnsi="Consolas"/>
-          <w:color w:val="000000" w:themeColor="text1"/>
-          <w:szCs w:val="20"/>
-          <w:lang w:val="en-US"/>
-        </w:rPr>
-      </w:pPr>
-      <w:r>
-        <w:rPr>
-          <w:rFonts w:ascii="Consolas" w:hAnsi="Consolas"/>
-          <w:color w:val="000000" w:themeColor="text1"/>
-          <w:szCs w:val="20"/>
-          <w:lang w:val="en-US"/>
-        </w:rPr>
-        <w:t xml:space="preserve">        if i["Name"] == key:</w:t>
-      </w:r>
-    </w:p>
-    <w:p>
-      <w:pPr>
-        <w:pStyle w:val="a3"/>
-        <w:spacing w:line="360" w:lineRule="auto"/>
-        <w:rPr>
-          <w:rFonts w:ascii="Consolas" w:hAnsi="Consolas"/>
-          <w:color w:val="000000" w:themeColor="text1"/>
-          <w:szCs w:val="20"/>
-          <w:lang w:val="en-US"/>
-        </w:rPr>
-      </w:pPr>
-      <w:r>
-        <w:rPr>
-          <w:rFonts w:ascii="Consolas" w:hAnsi="Consolas"/>
-          <w:color w:val="000000" w:themeColor="text1"/>
-          <w:szCs w:val="20"/>
-          <w:lang w:val="en-US"/>
-        </w:rPr>
-        <w:t xml:space="preserve">            fined_elements_arr.append(i)</w:t>
-      </w:r>
-    </w:p>
-    <w:p>
-      <w:pPr>
-        <w:pStyle w:val="a3"/>
-        <w:spacing w:line="360" w:lineRule="auto"/>
-        <w:rPr>
-          <w:rFonts w:ascii="Consolas" w:hAnsi="Consolas"/>
-          <w:color w:val="000000" w:themeColor="text1"/>
-          <w:szCs w:val="20"/>
-          <w:lang w:val="en-US"/>
-        </w:rPr>
-      </w:pPr>
-    </w:p>
-    <w:p>
-      <w:pPr>
-        <w:pStyle w:val="a3"/>
-        <w:spacing w:line="360" w:lineRule="auto"/>
-        <w:rPr>
-          <w:rFonts w:ascii="Consolas" w:hAnsi="Consolas"/>
-          <w:color w:val="000000" w:themeColor="text1"/>
-          <w:szCs w:val="20"/>
-          <w:lang w:val="en-US"/>
-        </w:rPr>
-      </w:pPr>
-      <w:r>
-        <w:rPr>
-          <w:rFonts w:ascii="Consolas" w:hAnsi="Consolas"/>
-          <w:color w:val="000000" w:themeColor="text1"/>
-          <w:szCs w:val="20"/>
-          <w:lang w:val="en-US"/>
-        </w:rPr>
-        <w:t xml:space="preserve">    return fined_elements_arr</w:t>
-      </w:r>
-    </w:p>
-    <w:p>
-      <w:pPr>
-        <w:pStyle w:val="a3"/>
-        <w:spacing w:line="360" w:lineRule="auto"/>
-        <w:rPr>
-          <w:rFonts w:ascii="Consolas" w:hAnsi="Consolas"/>
-          <w:color w:val="000000" w:themeColor="text1"/>
-          <w:szCs w:val="20"/>
-          <w:lang w:val="en-US"/>
-        </w:rPr>
-      </w:pPr>
-    </w:p>
-    <w:p>
-      <w:pPr>
-        <w:pStyle w:val="a3"/>
-        <w:spacing w:line="360" w:lineRule="auto"/>
-        <w:rPr>
-          <w:rFonts w:ascii="Consolas" w:hAnsi="Consolas"/>
-          <w:color w:val="000000" w:themeColor="text1"/>
-          <w:szCs w:val="20"/>
-          <w:lang w:val="en-US"/>
-        </w:rPr>
-      </w:pPr>
-      <w:r>
-        <w:rPr>
-          <w:rFonts w:ascii="Consolas" w:hAnsi="Consolas"/>
-          <w:color w:val="000000" w:themeColor="text1"/>
-          <w:szCs w:val="20"/>
-          <w:lang w:val="en-US"/>
-        </w:rPr>
-        <w:t>def parse_site():</w:t>
-      </w:r>
-    </w:p>
-    <w:p>
-      <w:pPr>
-        <w:pStyle w:val="a3"/>
-        <w:spacing w:line="360" w:lineRule="auto"/>
-        <w:rPr>
-          <w:rFonts w:ascii="Consolas" w:hAnsi="Consolas"/>
-          <w:color w:val="000000" w:themeColor="text1"/>
-          <w:szCs w:val="20"/>
-          <w:lang w:val="en-US"/>
-        </w:rPr>
-      </w:pPr>
-      <w:r>
-        <w:rPr>
-          <w:rFonts w:ascii="Consolas" w:hAnsi="Consolas"/>
-          <w:color w:val="000000" w:themeColor="text1"/>
-          <w:szCs w:val="20"/>
-          <w:lang w:val="en-US"/>
-        </w:rPr>
-        <w:t xml:space="preserve">    tmp_struct_list = []</w:t>
-      </w:r>
-    </w:p>
-    <w:p>
-      <w:pPr>
-        <w:pStyle w:val="a3"/>
-        <w:spacing w:line="360" w:lineRule="auto"/>
-        <w:rPr>
-          <w:rFonts w:ascii="Consolas" w:hAnsi="Consolas"/>
-          <w:color w:val="000000" w:themeColor="text1"/>
-          <w:szCs w:val="20"/>
-          <w:lang w:val="en-US"/>
-        </w:rPr>
-      </w:pPr>
-      <w:r>
-        <w:rPr>
-          <w:rFonts w:ascii="Consolas" w:hAnsi="Consolas"/>
-          <w:color w:val="000000" w:themeColor="text1"/>
-          <w:szCs w:val="20"/>
-          <w:lang w:val="en-US"/>
-        </w:rPr>
-        <w:t xml:space="preserve">    headers = {"User-Agent": "Mozilla/5.0 (Windows NT 10.0; Win64; x64) AppleWebKit/537.36 (KHTML, like Gecko) Chrome/99.0.4844.84 Safari/537.36 OPR/85.0.4341.79"}</w:t>
-      </w:r>
-    </w:p>
-    <w:p>
-      <w:pPr>
-        <w:pStyle w:val="a3"/>
-        <w:spacing w:line="360" w:lineRule="auto"/>
-        <w:rPr>
-          <w:rFonts w:ascii="Consolas" w:hAnsi="Consolas"/>
-          <w:color w:val="000000" w:themeColor="text1"/>
-          <w:szCs w:val="20"/>
-          <w:lang w:val="en-US"/>
-        </w:rPr>
-      </w:pPr>
-      <w:r>
-        <w:rPr>
-          <w:rFonts w:ascii="Consolas" w:hAnsi="Consolas"/>
-          <w:color w:val="000000" w:themeColor="text1"/>
-          <w:szCs w:val="20"/>
-          <w:lang w:val="en-US"/>
-        </w:rPr>
-        <w:t xml:space="preserve">    try:</w:t>
-      </w:r>
-    </w:p>
-    <w:p>
-      <w:pPr>
-        <w:pStyle w:val="a3"/>
-        <w:spacing w:line="360" w:lineRule="auto"/>
-        <w:rPr>
-          <w:rFonts w:ascii="Consolas" w:hAnsi="Consolas"/>
-          <w:color w:val="000000" w:themeColor="text1"/>
-          <w:szCs w:val="20"/>
-          <w:lang w:val="en-US"/>
-        </w:rPr>
-      </w:pPr>
-      <w:r>
-        <w:rPr>
-          <w:rFonts w:ascii="Consolas" w:hAnsi="Consolas"/>
-          <w:color w:val="000000" w:themeColor="text1"/>
-          <w:szCs w:val="20"/>
-          <w:lang w:val="en-US"/>
-        </w:rPr>
-        <w:t xml:space="preserve">        response = requests.get(url="https://coinmarketcap.com", headers=headers)</w:t>
-      </w:r>
-    </w:p>
-    <w:p>
-      <w:pPr>
-        <w:pStyle w:val="a3"/>
-        <w:spacing w:line="360" w:lineRule="auto"/>
-        <w:rPr>
-          <w:rFonts w:ascii="Consolas" w:hAnsi="Consolas"/>
-          <w:color w:val="000000" w:themeColor="text1"/>
-          <w:szCs w:val="20"/>
-        </w:rPr>
-      </w:pPr>
-      <w:r>
-        <w:rPr>
-          <w:rFonts w:ascii="Consolas" w:hAnsi="Consolas"/>
-          <w:color w:val="000000" w:themeColor="text1"/>
-          <w:szCs w:val="20"/>
-          <w:lang w:val="en-US"/>
-        </w:rPr>
-        <w:t xml:space="preserve">        print</w:t>
-      </w:r>
-      <w:r>
-        <w:rPr>
-          <w:rFonts w:ascii="Consolas" w:hAnsi="Consolas"/>
-          <w:color w:val="000000" w:themeColor="text1"/>
-          <w:szCs w:val="20"/>
-        </w:rPr>
-        <w:t>(</w:t>
-      </w:r>
-      <w:r>
-        <w:rPr>
-          <w:rFonts w:ascii="Consolas" w:hAnsi="Consolas"/>
-          <w:color w:val="000000" w:themeColor="text1"/>
-          <w:szCs w:val="20"/>
-          <w:lang w:val="en-US"/>
-        </w:rPr>
-        <w:t>response</w:t>
-      </w:r>
-      <w:r>
-        <w:rPr>
-          <w:rFonts w:ascii="Consolas" w:hAnsi="Consolas"/>
-          <w:color w:val="000000" w:themeColor="text1"/>
-          <w:szCs w:val="20"/>
-        </w:rPr>
-        <w:t xml:space="preserve">) # </w:t>
-      </w:r>
-      <w:r>
-        <w:rPr>
-          <w:rFonts w:ascii="Consolas" w:hAnsi="Consolas"/>
-          <w:color w:val="000000" w:themeColor="text1"/>
-          <w:szCs w:val="20"/>
-          <w:lang w:val="en-US"/>
-        </w:rPr>
-        <w:t>Response</w:t>
-      </w:r>
-      <w:r>
-        <w:rPr>
-          <w:rFonts w:ascii="Consolas" w:hAnsi="Consolas"/>
-          <w:color w:val="000000" w:themeColor="text1"/>
-          <w:szCs w:val="20"/>
-        </w:rPr>
-        <w:t xml:space="preserve"> [200] - ответ: успешно полуили ответ с сервера и зашли на него</w:t>
-      </w:r>
-    </w:p>
-    <w:p>
-      <w:pPr>
-        <w:pStyle w:val="a3"/>
-        <w:spacing w:line="360" w:lineRule="auto"/>
-        <w:rPr>
-          <w:rFonts w:ascii="Consolas" w:hAnsi="Consolas"/>
-          <w:color w:val="000000" w:themeColor="text1"/>
-          <w:szCs w:val="20"/>
-          <w:lang w:val="en-US"/>
-        </w:rPr>
-      </w:pPr>
-      <w:r>
-        <w:rPr>
-          <w:rFonts w:ascii="Consolas" w:hAnsi="Consolas"/>
-          <w:color w:val="000000" w:themeColor="text1"/>
-          <w:szCs w:val="20"/>
-        </w:rPr>
-        <w:t xml:space="preserve">        </w:t>
-      </w:r>
-      <w:r>
-        <w:rPr>
-          <w:rFonts w:ascii="Consolas" w:hAnsi="Consolas"/>
-          <w:color w:val="000000" w:themeColor="text1"/>
-          <w:szCs w:val="20"/>
-          <w:lang w:val="en-US"/>
-        </w:rPr>
-        <w:t>soup = BeautifulSoup(response.text, "lxml")</w:t>
-      </w:r>
-    </w:p>
-    <w:p>
-      <w:pPr>
-        <w:pStyle w:val="a3"/>
-        <w:spacing w:line="360" w:lineRule="auto"/>
-        <w:rPr>
-          <w:rFonts w:ascii="Consolas" w:hAnsi="Consolas"/>
-          <w:color w:val="000000" w:themeColor="text1"/>
-          <w:szCs w:val="20"/>
-          <w:lang w:val="en-US"/>
-        </w:rPr>
-      </w:pPr>
-      <w:r>
-        <w:rPr>
-          <w:rFonts w:ascii="Consolas" w:hAnsi="Consolas"/>
-          <w:color w:val="000000" w:themeColor="text1"/>
-          <w:szCs w:val="20"/>
-          <w:lang w:val="en-US"/>
-        </w:rPr>
-        <w:t xml:space="preserve">        html_table = soup.find("tbody")</w:t>
-      </w:r>
-    </w:p>
-    <w:p>
-      <w:pPr>
-        <w:pStyle w:val="a3"/>
-        <w:spacing w:line="360" w:lineRule="auto"/>
-        <w:rPr>
-          <w:rFonts w:ascii="Consolas" w:hAnsi="Consolas"/>
-          <w:color w:val="000000" w:themeColor="text1"/>
-          <w:szCs w:val="20"/>
-          <w:lang w:val="en-US"/>
-        </w:rPr>
-      </w:pPr>
-      <w:r>
-        <w:rPr>
-          <w:rFonts w:ascii="Consolas" w:hAnsi="Consolas"/>
-          <w:color w:val="000000" w:themeColor="text1"/>
-          <w:szCs w:val="20"/>
-          <w:lang w:val="en-US"/>
-        </w:rPr>
-        <w:t xml:space="preserve">        name_arr = html_table.find_all("p", class_="sc-1eb5slv-0 iworPT")</w:t>
-      </w:r>
-    </w:p>
-    <w:p>
-      <w:pPr>
-        <w:pStyle w:val="a3"/>
-        <w:spacing w:line="360" w:lineRule="auto"/>
-        <w:rPr>
-          <w:rFonts w:ascii="Consolas" w:hAnsi="Consolas"/>
-          <w:color w:val="000000" w:themeColor="text1"/>
-          <w:szCs w:val="20"/>
-          <w:lang w:val="en-US"/>
-        </w:rPr>
-      </w:pPr>
-      <w:r>
-        <w:rPr>
-          <w:rFonts w:ascii="Consolas" w:hAnsi="Consolas"/>
-          <w:color w:val="000000" w:themeColor="text1"/>
-          <w:szCs w:val="20"/>
-          <w:lang w:val="en-US"/>
-        </w:rPr>
-        <w:t xml:space="preserve">        market_cap_arr = html_table.find_all("span", class_="sc-1ow4cwt-1 ieFnWP")</w:t>
-      </w:r>
-    </w:p>
-    <w:p>
-      <w:pPr>
-        <w:pStyle w:val="a3"/>
-        <w:spacing w:line="360" w:lineRule="auto"/>
-        <w:rPr>
-          <w:rFonts w:ascii="Consolas" w:hAnsi="Consolas"/>
-          <w:color w:val="000000" w:themeColor="text1"/>
-          <w:szCs w:val="20"/>
-          <w:lang w:val="en-US"/>
-        </w:rPr>
-      </w:pPr>
-      <w:r>
-        <w:rPr>
-          <w:rFonts w:ascii="Consolas" w:hAnsi="Consolas"/>
-          <w:color w:val="000000" w:themeColor="text1"/>
-          <w:szCs w:val="20"/>
-          <w:lang w:val="en-US"/>
-        </w:rPr>
-        <w:t xml:space="preserve">        price_arr = html_table.find_all("div", class_="sc-131di3y-0 cLgOOr")</w:t>
-      </w:r>
-    </w:p>
-    <w:p>
-      <w:pPr>
-        <w:pStyle w:val="a3"/>
-        <w:spacing w:line="360" w:lineRule="auto"/>
-        <w:rPr>
-          <w:rFonts w:ascii="Consolas" w:hAnsi="Consolas"/>
-          <w:color w:val="000000" w:themeColor="text1"/>
-          <w:szCs w:val="20"/>
-          <w:lang w:val="en-US"/>
-        </w:rPr>
-      </w:pPr>
-      <w:r>
-        <w:rPr>
-          <w:rFonts w:ascii="Consolas" w:hAnsi="Consolas"/>
-          <w:color w:val="000000" w:themeColor="text1"/>
-          <w:szCs w:val="20"/>
-          <w:lang w:val="en-US"/>
-        </w:rPr>
-        <w:t xml:space="preserve">        for i in range(len(name_arr)):</w:t>
-      </w:r>
-    </w:p>
-    <w:p>
-      <w:pPr>
-        <w:pStyle w:val="a3"/>
-        <w:spacing w:line="360" w:lineRule="auto"/>
-        <w:rPr>
-          <w:rFonts w:ascii="Consolas" w:hAnsi="Consolas"/>
-          <w:color w:val="000000" w:themeColor="text1"/>
-          <w:szCs w:val="20"/>
-          <w:lang w:val="en-US"/>
-        </w:rPr>
-      </w:pPr>
-      <w:r>
-        <w:rPr>
-          <w:rFonts w:ascii="Consolas" w:hAnsi="Consolas"/>
-          <w:color w:val="000000" w:themeColor="text1"/>
-          <w:szCs w:val="20"/>
-          <w:lang w:val="en-US"/>
-        </w:rPr>
-        <w:t xml:space="preserve">            item = {"Name": name_arr[i].text, "Market_cap": market_cap_arr[i].text, "Price": price_arr[i].text}</w:t>
-      </w:r>
-    </w:p>
-    <w:p>
-      <w:pPr>
-        <w:pStyle w:val="a3"/>
-        <w:spacing w:line="360" w:lineRule="auto"/>
-        <w:rPr>
-          <w:rFonts w:ascii="Consolas" w:hAnsi="Consolas"/>
-          <w:color w:val="000000" w:themeColor="text1"/>
-          <w:szCs w:val="20"/>
-          <w:lang w:val="en-US"/>
-        </w:rPr>
-      </w:pPr>
-      <w:r>
-        <w:rPr>
-          <w:rFonts w:ascii="Consolas" w:hAnsi="Consolas"/>
-          <w:color w:val="000000" w:themeColor="text1"/>
-          <w:szCs w:val="20"/>
-          <w:lang w:val="en-US"/>
-        </w:rPr>
-        <w:t xml:space="preserve">            tmp_struct_list.append(item)</w:t>
-      </w:r>
-    </w:p>
-    <w:p>
-      <w:pPr>
-        <w:pStyle w:val="a3"/>
-        <w:spacing w:line="360" w:lineRule="auto"/>
-        <w:rPr>
-          <w:rFonts w:ascii="Consolas" w:hAnsi="Consolas"/>
-          <w:color w:val="000000" w:themeColor="text1"/>
-          <w:szCs w:val="20"/>
-          <w:lang w:val="en-US"/>
-        </w:rPr>
-      </w:pPr>
-      <w:r>
-        <w:rPr>
-          <w:rFonts w:ascii="Consolas" w:hAnsi="Consolas"/>
-          <w:color w:val="000000" w:themeColor="text1"/>
-          <w:szCs w:val="20"/>
-          <w:lang w:val="en-US"/>
-        </w:rPr>
-        <w:t xml:space="preserve">    except(ConnectionError, Timeout, TooManyRedirects) as exp:</w:t>
-      </w:r>
-    </w:p>
-    <w:p>
-      <w:pPr>
-        <w:pStyle w:val="a3"/>
-        <w:spacing w:line="360" w:lineRule="auto"/>
-        <w:rPr>
-          <w:rFonts w:ascii="Consolas" w:hAnsi="Consolas"/>
-          <w:color w:val="000000" w:themeColor="text1"/>
-          <w:szCs w:val="20"/>
-          <w:lang w:val="en-US"/>
-        </w:rPr>
-      </w:pPr>
-      <w:r>
-        <w:rPr>
-          <w:rFonts w:ascii="Consolas" w:hAnsi="Consolas"/>
-          <w:color w:val="000000" w:themeColor="text1"/>
-          <w:szCs w:val="20"/>
-          <w:lang w:val="en-US"/>
-        </w:rPr>
-        <w:t xml:space="preserve">        print("Error", exp, sep=":")</w:t>
-      </w:r>
-    </w:p>
-    <w:p>
-      <w:pPr>
-        <w:pStyle w:val="a3"/>
-        <w:spacing w:line="360" w:lineRule="auto"/>
-        <w:rPr>
-          <w:rFonts w:ascii="Consolas" w:hAnsi="Consolas"/>
-          <w:color w:val="000000" w:themeColor="text1"/>
-          <w:szCs w:val="20"/>
-          <w:lang w:val="en-US"/>
-        </w:rPr>
-      </w:pPr>
-    </w:p>
-    <w:p>
-      <w:pPr>
-        <w:pStyle w:val="a3"/>
-        <w:spacing w:line="360" w:lineRule="auto"/>
-        <w:rPr>
-          <w:rFonts w:ascii="Consolas" w:hAnsi="Consolas"/>
-          <w:color w:val="000000" w:themeColor="text1"/>
-          <w:szCs w:val="20"/>
-          <w:lang w:val="en-US"/>
-        </w:rPr>
-      </w:pPr>
-      <w:r>
-        <w:rPr>
-          <w:rFonts w:ascii="Consolas" w:hAnsi="Consolas"/>
-          <w:color w:val="000000" w:themeColor="text1"/>
-          <w:szCs w:val="20"/>
-          <w:lang w:val="en-US"/>
-        </w:rPr>
-        <w:t xml:space="preserve">    return tmp_struct_list</w:t>
-      </w:r>
-    </w:p>
-    <w:p>
-      <w:pPr>
-        <w:pStyle w:val="a3"/>
-        <w:spacing w:line="360" w:lineRule="auto"/>
-        <w:rPr>
-          <w:rFonts w:ascii="Consolas" w:hAnsi="Consolas"/>
-          <w:color w:val="000000" w:themeColor="text1"/>
-          <w:szCs w:val="20"/>
-          <w:lang w:val="en-US"/>
-        </w:rPr>
-      </w:pPr>
-    </w:p>
-    <w:p>
-      <w:pPr>
-        <w:pStyle w:val="a3"/>
-        <w:spacing w:line="360" w:lineRule="auto"/>
-        <w:rPr>
-          <w:rFonts w:ascii="Consolas" w:hAnsi="Consolas"/>
-          <w:color w:val="000000" w:themeColor="text1"/>
-          <w:szCs w:val="20"/>
-          <w:lang w:val="en-US"/>
-        </w:rPr>
-      </w:pPr>
-      <w:r>
-        <w:rPr>
-          <w:rFonts w:ascii="Consolas" w:hAnsi="Consolas"/>
-          <w:color w:val="000000" w:themeColor="text1"/>
-          <w:szCs w:val="20"/>
-          <w:lang w:val="en-US"/>
-        </w:rPr>
-        <w:t>def main():</w:t>
-      </w:r>
-    </w:p>
-    <w:p>
-      <w:pPr>
-        <w:pStyle w:val="a3"/>
-        <w:spacing w:line="360" w:lineRule="auto"/>
-        <w:rPr>
-          <w:rFonts w:ascii="Consolas" w:hAnsi="Consolas"/>
-          <w:color w:val="000000" w:themeColor="text1"/>
-          <w:szCs w:val="20"/>
-          <w:lang w:val="en-US"/>
-        </w:rPr>
-      </w:pPr>
-      <w:r>
-        <w:rPr>
-          <w:rFonts w:ascii="Consolas" w:hAnsi="Consolas"/>
-          <w:color w:val="000000" w:themeColor="text1"/>
-          <w:szCs w:val="20"/>
-          <w:lang w:val="en-US"/>
-        </w:rPr>
-        <w:t xml:space="preserve">    print("Write programm mode:",</w:t>
-      </w:r>
-    </w:p>
-    <w:p>
-      <w:pPr>
-        <w:pStyle w:val="a3"/>
-        <w:spacing w:line="360" w:lineRule="auto"/>
-        <w:rPr>
-          <w:rFonts w:ascii="Consolas" w:hAnsi="Consolas"/>
-          <w:color w:val="000000" w:themeColor="text1"/>
-          <w:szCs w:val="20"/>
-          <w:lang w:val="en-US"/>
-        </w:rPr>
-      </w:pPr>
-      <w:r>
-        <w:rPr>
-          <w:rFonts w:ascii="Consolas" w:hAnsi="Consolas"/>
-          <w:color w:val="000000" w:themeColor="text1"/>
-          <w:szCs w:val="20"/>
-          <w:lang w:val="en-US"/>
-        </w:rPr>
-        <w:t xml:space="preserve">          "1 - Read from file.",</w:t>
-      </w:r>
-    </w:p>
-    <w:p>
-      <w:pPr>
-        <w:pStyle w:val="a3"/>
-        <w:spacing w:line="360" w:lineRule="auto"/>
-        <w:rPr>
-          <w:rFonts w:ascii="Consolas" w:hAnsi="Consolas"/>
-          <w:color w:val="000000" w:themeColor="text1"/>
-          <w:szCs w:val="20"/>
-          <w:lang w:val="en-US"/>
-        </w:rPr>
-      </w:pPr>
-      <w:r>
-        <w:rPr>
-          <w:rFonts w:ascii="Consolas" w:hAnsi="Consolas"/>
-          <w:color w:val="000000" w:themeColor="text1"/>
-          <w:szCs w:val="20"/>
-          <w:lang w:val="en-US"/>
-        </w:rPr>
         <w:t xml:space="preserve">          "2 - Read from site.",</w:t>
       </w:r>
     </w:p>
@@ -6197,7 +6262,6 @@
           <w:szCs w:val="20"/>
           <w:lang w:val="en-US"/>
         </w:rPr>
-        <w:lastRenderedPageBreak/>
         <w:t xml:space="preserve">    while True:</w:t>
       </w:r>
     </w:p>

</xml_diff>